<commit_message>
Added backwards compatibility for Unity 5.3 and updated project to 5.5
</commit_message>
<xml_diff>
--- a/SubstanceTween v2.3/SubstanceTween2-3 info.docx
+++ b/SubstanceTween v2.3/SubstanceTween2-3 info.docx
@@ -41,7 +41,7 @@
         <w:rPr>
           <w:rFonts w:ascii="Calibri" w:eastAsia="Calibri" w:hAnsi="Calibri" w:cs="Calibri"/>
         </w:rPr>
-        <w:t>9</w:t>
+        <w:t>15</w:t>
       </w:r>
       <w:r>
         <w:rPr>
@@ -240,45 +240,84 @@
     </w:p>
     <w:p>
       <w:pPr>
-        <w:numPr>
-          <w:ilvl w:val="0"/>
-          <w:numId w:val="1"/>
-        </w:numPr>
-        <w:spacing w:after="200" w:line="276" w:lineRule="auto"/>
-        <w:ind w:left="720" w:hanging="360"/>
-        <w:rPr>
-          <w:rFonts w:ascii="Calibri" w:eastAsia="Calibri" w:hAnsi="Calibri" w:cs="Calibri"/>
-        </w:rPr>
-      </w:pPr>
-      <w:r>
-        <w:rPr>
-          <w:rFonts w:ascii="Calibri" w:eastAsia="Calibri" w:hAnsi="Calibri" w:cs="Calibri"/>
-        </w:rPr>
-        <w:t xml:space="preserve">This tool is meant for simple/optimized materials. if you have a </w:t>
-      </w:r>
-      <w:r>
-        <w:rPr>
-          <w:rFonts w:ascii="Calibri" w:eastAsia="Calibri" w:hAnsi="Calibri" w:cs="Calibri"/>
-        </w:rPr>
-        <w:t>giant Substance</w:t>
-      </w:r>
-      <w:r>
-        <w:rPr>
-          <w:rFonts w:ascii="Calibri" w:eastAsia="Calibri" w:hAnsi="Calibri" w:cs="Calibri"/>
-        </w:rPr>
-        <w:t xml:space="preserve"> Material that is 2048-2048 or has many exposed parameters near the beginning of the input graph in Substance Designer the tool will lag. There are some materials that I have made and included in </w:t>
-      </w:r>
-      <w:r>
-        <w:rPr>
-          <w:rFonts w:ascii="Calibri" w:eastAsia="Calibri" w:hAnsi="Calibri" w:cs="Calibri"/>
-        </w:rPr>
-        <w:t>this project</w:t>
-      </w:r>
-      <w:r>
-        <w:rPr>
-          <w:rFonts w:ascii="Calibri" w:eastAsia="Calibri" w:hAnsi="Calibri" w:cs="Calibri"/>
-        </w:rPr>
-        <w:t xml:space="preserve"> that are not meant to be used by this tool(</w:t>
+        <w:spacing w:after="200" w:line="276" w:lineRule="auto"/>
+        <w:rPr>
+          <w:rFonts w:ascii="Calibri" w:eastAsia="Calibri" w:hAnsi="Calibri" w:cs="Calibri"/>
+        </w:rPr>
+      </w:pPr>
+    </w:p>
+    <w:p>
+      <w:pPr>
+        <w:numPr>
+          <w:ilvl w:val="0"/>
+          <w:numId w:val="13"/>
+        </w:numPr>
+        <w:spacing w:after="200" w:line="276" w:lineRule="auto"/>
+        <w:ind w:left="720" w:hanging="360"/>
+        <w:rPr>
+          <w:rFonts w:ascii="Calibri" w:eastAsia="Calibri" w:hAnsi="Calibri" w:cs="Calibri"/>
+        </w:rPr>
+      </w:pPr>
+      <w:r>
+        <w:rPr>
+          <w:rFonts w:ascii="Calibri" w:eastAsia="Calibri" w:hAnsi="Calibri" w:cs="Calibri"/>
+        </w:rPr>
+        <w:t xml:space="preserve">This tool was made for Unity 5.4 and 5.5. It works with 5.3.2(The version I </w:t>
+      </w:r>
+      <w:r>
+        <w:rPr>
+          <w:rFonts w:ascii="Calibri" w:eastAsia="Calibri" w:hAnsi="Calibri" w:cs="Calibri"/>
+        </w:rPr>
+        <w:t>started with</w:t>
+      </w:r>
+      <w:r>
+        <w:rPr>
+          <w:rFonts w:ascii="Calibri" w:eastAsia="Calibri" w:hAnsi="Calibri" w:cs="Calibri"/>
+        </w:rPr>
+        <w:t>)</w:t>
+      </w:r>
+      <w:r>
+        <w:rPr>
+          <w:rFonts w:ascii="Calibri" w:eastAsia="Calibri" w:hAnsi="Calibri" w:cs="Calibri"/>
+        </w:rPr>
+        <w:t xml:space="preserve"> however the FPS is low and the tool </w:t>
+      </w:r>
+      <w:r>
+        <w:rPr>
+          <w:rFonts w:ascii="Calibri" w:eastAsia="Calibri" w:hAnsi="Calibri" w:cs="Calibri"/>
+        </w:rPr>
+        <w:t>can crash</w:t>
+      </w:r>
+      <w:r>
+        <w:rPr>
+          <w:rFonts w:ascii="Calibri" w:eastAsia="Calibri" w:hAnsi="Calibri" w:cs="Calibri"/>
+        </w:rPr>
+        <w:t>.</w:t>
+      </w:r>
+    </w:p>
+    <w:p>
+      <w:pPr>
+        <w:numPr>
+          <w:ilvl w:val="0"/>
+          <w:numId w:val="13"/>
+        </w:numPr>
+        <w:spacing w:after="200" w:line="276" w:lineRule="auto"/>
+        <w:ind w:left="720" w:hanging="360"/>
+        <w:rPr>
+          <w:rFonts w:ascii="Calibri" w:eastAsia="Calibri" w:hAnsi="Calibri" w:cs="Calibri"/>
+        </w:rPr>
+      </w:pPr>
+      <w:r>
+        <w:rPr>
+          <w:rFonts w:ascii="Calibri" w:eastAsia="Calibri" w:hAnsi="Calibri" w:cs="Calibri"/>
+        </w:rPr>
+        <w:t xml:space="preserve"> </w:t>
+      </w:r>
+      <w:r>
+        <w:rPr>
+          <w:rFonts w:ascii="Calibri" w:eastAsia="Calibri" w:hAnsi="Calibri" w:cs="Calibri"/>
+        </w:rPr>
+        <w:t>This tool is meant for simple/optimized materials. if you have a giant Substance Material that is 2048-2048 or has many exposed parameters near the beginning of the input graph in Substance Designer the tool will lag. There are some materials that I have made and included in this project that are not meant to be used by this tool(</w:t>
       </w:r>
       <w:proofErr w:type="spellStart"/>
       <w:proofErr w:type="gramStart"/>
@@ -294,19 +333,7 @@
         <w:rPr>
           <w:rFonts w:ascii="Calibri" w:eastAsia="Calibri" w:hAnsi="Calibri" w:cs="Calibri"/>
         </w:rPr>
-        <w:t>)</w:t>
-      </w:r>
-      <w:r>
-        <w:rPr>
-          <w:rFonts w:ascii="Calibri" w:eastAsia="Calibri" w:hAnsi="Calibri" w:cs="Calibri"/>
-        </w:rPr>
-        <w:t xml:space="preserve"> unless you change them to 1024x1024 </w:t>
-      </w:r>
-      <w:r>
-        <w:rPr>
-          <w:rFonts w:ascii="Calibri" w:eastAsia="Calibri" w:hAnsi="Calibri" w:cs="Calibri"/>
-        </w:rPr>
-        <w:t xml:space="preserve">. I have included them as examples.  </w:t>
+        <w:t>) unless you change them to 1024x1024 . I have included them as examples.</w:t>
       </w:r>
     </w:p>
     <w:p>
@@ -499,6 +526,7 @@
         <w:rPr>
           <w:rFonts w:ascii="Calibri" w:eastAsia="Calibri" w:hAnsi="Calibri" w:cs="Calibri"/>
         </w:rPr>
+        <w:lastRenderedPageBreak/>
         <w:t>Try not to use the tool on animated prefabs already created with this tool</w:t>
       </w:r>
     </w:p>
@@ -518,7 +546,6 @@
         <w:rPr>
           <w:rFonts w:ascii="Calibri" w:eastAsia="Calibri" w:hAnsi="Calibri" w:cs="Calibri"/>
         </w:rPr>
-        <w:lastRenderedPageBreak/>
         <w:t xml:space="preserve">If you update your material by adding </w:t>
       </w:r>
       <w:r>
@@ -1028,6 +1055,7 @@
         <w:rPr>
           <w:rFonts w:ascii="Calibri" w:eastAsia="Calibri" w:hAnsi="Calibri" w:cs="Calibri"/>
         </w:rPr>
+        <w:lastRenderedPageBreak/>
         <w:t>Most reliable method without bugs:</w:t>
       </w:r>
     </w:p>
@@ -1047,995 +1075,1102 @@
         <w:rPr>
           <w:rFonts w:ascii="Calibri" w:eastAsia="Calibri" w:hAnsi="Calibri" w:cs="Calibri"/>
         </w:rPr>
+        <w:t>Select object in Hierarchy</w:t>
+      </w:r>
+    </w:p>
+    <w:p>
+      <w:pPr>
+        <w:numPr>
+          <w:ilvl w:val="0"/>
+          <w:numId w:val="3"/>
+        </w:numPr>
+        <w:spacing w:after="200" w:line="276" w:lineRule="auto"/>
+        <w:ind w:left="720" w:hanging="360"/>
+        <w:rPr>
+          <w:rFonts w:ascii="Calibri" w:eastAsia="Calibri" w:hAnsi="Calibri" w:cs="Calibri"/>
+        </w:rPr>
+      </w:pPr>
+      <w:r>
+        <w:rPr>
+          <w:rFonts w:ascii="Calibri" w:eastAsia="Calibri" w:hAnsi="Calibri" w:cs="Calibri"/>
+        </w:rPr>
+        <w:t>Press play</w:t>
+      </w:r>
+    </w:p>
+    <w:p>
+      <w:pPr>
+        <w:numPr>
+          <w:ilvl w:val="0"/>
+          <w:numId w:val="3"/>
+        </w:numPr>
+        <w:spacing w:after="200" w:line="276" w:lineRule="auto"/>
+        <w:ind w:left="720" w:hanging="360"/>
+        <w:rPr>
+          <w:rFonts w:ascii="Calibri" w:eastAsia="Calibri" w:hAnsi="Calibri" w:cs="Calibri"/>
+        </w:rPr>
+      </w:pPr>
+      <w:r>
+        <w:rPr>
+          <w:rFonts w:ascii="Calibri" w:eastAsia="Calibri" w:hAnsi="Calibri" w:cs="Calibri"/>
+        </w:rPr>
+        <w:t xml:space="preserve">Open </w:t>
+      </w:r>
+      <w:r>
+        <w:rPr>
+          <w:rFonts w:ascii="Calibri" w:eastAsia="Calibri" w:hAnsi="Calibri" w:cs="Calibri"/>
+        </w:rPr>
+        <w:t>tool (</w:t>
+      </w:r>
+      <w:r>
+        <w:rPr>
+          <w:rFonts w:ascii="Calibri" w:eastAsia="Calibri" w:hAnsi="Calibri" w:cs="Calibri"/>
+        </w:rPr>
+        <w:t>Window&gt;</w:t>
+      </w:r>
+      <w:proofErr w:type="spellStart"/>
+      <w:r>
+        <w:rPr>
+          <w:rFonts w:ascii="Calibri" w:eastAsia="Calibri" w:hAnsi="Calibri" w:cs="Calibri"/>
+        </w:rPr>
+        <w:t>SubstanceTween</w:t>
+      </w:r>
+      <w:proofErr w:type="spellEnd"/>
+      <w:r>
+        <w:rPr>
+          <w:rFonts w:ascii="Calibri" w:eastAsia="Calibri" w:hAnsi="Calibri" w:cs="Calibri"/>
+        </w:rPr>
+        <w:t>)</w:t>
+      </w:r>
+    </w:p>
+    <w:p>
+      <w:pPr>
+        <w:spacing w:after="200" w:line="276" w:lineRule="auto"/>
+        <w:rPr>
+          <w:rFonts w:ascii="Calibri" w:eastAsia="Calibri" w:hAnsi="Calibri" w:cs="Calibri"/>
+        </w:rPr>
+      </w:pPr>
+    </w:p>
+    <w:p>
+      <w:pPr>
+        <w:spacing w:after="200" w:line="276" w:lineRule="auto"/>
+        <w:rPr>
+          <w:rFonts w:ascii="Calibri" w:eastAsia="Calibri" w:hAnsi="Calibri" w:cs="Calibri"/>
+        </w:rPr>
+      </w:pPr>
+      <w:r>
+        <w:rPr>
+          <w:rFonts w:ascii="Calibri" w:eastAsia="Calibri" w:hAnsi="Calibri" w:cs="Calibri"/>
+        </w:rPr>
+        <w:t>Possible future features:</w:t>
+      </w:r>
+    </w:p>
+    <w:p>
+      <w:pPr>
+        <w:spacing w:after="200" w:line="276" w:lineRule="auto"/>
+        <w:rPr>
+          <w:rFonts w:ascii="Calibri" w:eastAsia="Calibri" w:hAnsi="Calibri" w:cs="Calibri"/>
+        </w:rPr>
+      </w:pPr>
+    </w:p>
+    <w:p>
+      <w:pPr>
+        <w:numPr>
+          <w:ilvl w:val="0"/>
+          <w:numId w:val="4"/>
+        </w:numPr>
+        <w:spacing w:after="200" w:line="276" w:lineRule="auto"/>
+        <w:ind w:left="720" w:hanging="360"/>
+        <w:rPr>
+          <w:rFonts w:ascii="Calibri" w:eastAsia="Calibri" w:hAnsi="Calibri" w:cs="Calibri"/>
+        </w:rPr>
+      </w:pPr>
+      <w:r>
+        <w:rPr>
+          <w:rFonts w:ascii="Calibri" w:eastAsia="Calibri" w:hAnsi="Calibri" w:cs="Calibri"/>
+        </w:rPr>
+        <w:t>Add object Rotation/Scale instead of only position</w:t>
+      </w:r>
+    </w:p>
+    <w:p>
+      <w:pPr>
+        <w:numPr>
+          <w:ilvl w:val="0"/>
+          <w:numId w:val="4"/>
+        </w:numPr>
+        <w:spacing w:after="200" w:line="276" w:lineRule="auto"/>
+        <w:ind w:left="720" w:hanging="360"/>
+        <w:rPr>
+          <w:rFonts w:ascii="Calibri" w:eastAsia="Calibri" w:hAnsi="Calibri" w:cs="Calibri"/>
+        </w:rPr>
+      </w:pPr>
+      <w:r>
+        <w:rPr>
+          <w:rFonts w:ascii="Calibri" w:eastAsia="Calibri" w:hAnsi="Calibri" w:cs="Calibri"/>
+        </w:rPr>
+        <w:t>Lerp between Position/Rotation/Scale</w:t>
+      </w:r>
+    </w:p>
+    <w:p>
+      <w:pPr>
+        <w:numPr>
+          <w:ilvl w:val="0"/>
+          <w:numId w:val="4"/>
+        </w:numPr>
+        <w:spacing w:after="200" w:line="276" w:lineRule="auto"/>
+        <w:ind w:left="720" w:hanging="360"/>
+        <w:rPr>
+          <w:rFonts w:ascii="Calibri" w:eastAsia="Calibri" w:hAnsi="Calibri" w:cs="Calibri"/>
+        </w:rPr>
+      </w:pPr>
+      <w:r>
+        <w:rPr>
+          <w:rFonts w:ascii="Calibri" w:eastAsia="Calibri" w:hAnsi="Calibri" w:cs="Calibri"/>
+        </w:rPr>
+        <w:t>Ability to cause the emission to flicker.</w:t>
+      </w:r>
+    </w:p>
+    <w:p>
+      <w:pPr>
+        <w:numPr>
+          <w:ilvl w:val="0"/>
+          <w:numId w:val="4"/>
+        </w:numPr>
+        <w:spacing w:after="200" w:line="276" w:lineRule="auto"/>
+        <w:ind w:left="720" w:hanging="360"/>
+        <w:rPr>
+          <w:rFonts w:ascii="Calibri" w:eastAsia="Calibri" w:hAnsi="Calibri" w:cs="Calibri"/>
+        </w:rPr>
+      </w:pPr>
+      <w:r>
+        <w:rPr>
+          <w:rFonts w:ascii="Calibri" w:eastAsia="Calibri" w:hAnsi="Calibri" w:cs="Calibri"/>
+        </w:rPr>
+        <w:t xml:space="preserve">Adding </w:t>
+      </w:r>
+      <w:proofErr w:type="spellStart"/>
+      <w:r>
+        <w:rPr>
+          <w:rFonts w:ascii="Calibri" w:eastAsia="Calibri" w:hAnsi="Calibri" w:cs="Calibri"/>
+        </w:rPr>
+        <w:t>booleans</w:t>
+      </w:r>
+      <w:proofErr w:type="spellEnd"/>
+      <w:r>
+        <w:rPr>
+          <w:rFonts w:ascii="Calibri" w:eastAsia="Calibri" w:hAnsi="Calibri" w:cs="Calibri"/>
+        </w:rPr>
+        <w:t xml:space="preserve">(True/False): Sometimes in substance designer you will only have a parameter work if another one is turned on or at a specific value. </w:t>
+      </w:r>
+    </w:p>
+    <w:p>
+      <w:pPr>
+        <w:numPr>
+          <w:ilvl w:val="0"/>
+          <w:numId w:val="4"/>
+        </w:numPr>
+        <w:spacing w:after="200" w:line="276" w:lineRule="auto"/>
+        <w:ind w:left="720" w:hanging="360"/>
+        <w:rPr>
+          <w:rFonts w:ascii="Calibri" w:eastAsia="Calibri" w:hAnsi="Calibri" w:cs="Calibri"/>
+        </w:rPr>
+      </w:pPr>
+      <w:r>
+        <w:rPr>
+          <w:rFonts w:ascii="Calibri" w:eastAsia="Calibri" w:hAnsi="Calibri" w:cs="Calibri"/>
+        </w:rPr>
+        <w:t xml:space="preserve">Audio: instead of </w:t>
+      </w:r>
+      <w:proofErr w:type="spellStart"/>
+      <w:r>
+        <w:rPr>
+          <w:rFonts w:ascii="Calibri" w:eastAsia="Calibri" w:hAnsi="Calibri" w:cs="Calibri"/>
+        </w:rPr>
+        <w:t>lerping</w:t>
+      </w:r>
+      <w:proofErr w:type="spellEnd"/>
+      <w:r>
+        <w:rPr>
+          <w:rFonts w:ascii="Calibri" w:eastAsia="Calibri" w:hAnsi="Calibri" w:cs="Calibri"/>
+        </w:rPr>
+        <w:t xml:space="preserve"> based on time it will also be able to lerp based on audio frequency's. </w:t>
+      </w:r>
+    </w:p>
+    <w:p>
+      <w:pPr>
+        <w:numPr>
+          <w:ilvl w:val="0"/>
+          <w:numId w:val="4"/>
+        </w:numPr>
+        <w:spacing w:after="200" w:line="276" w:lineRule="auto"/>
+        <w:ind w:left="720" w:hanging="360"/>
+        <w:rPr>
+          <w:rFonts w:ascii="Calibri" w:eastAsia="Calibri" w:hAnsi="Calibri" w:cs="Calibri"/>
+        </w:rPr>
+      </w:pPr>
+      <w:r>
+        <w:rPr>
+          <w:rFonts w:ascii="Calibri" w:eastAsia="Calibri" w:hAnsi="Calibri" w:cs="Calibri"/>
+        </w:rPr>
+        <w:t xml:space="preserve">XML preview: when you save a XML file it will possibly save a prefab/preview </w:t>
+      </w:r>
+      <w:r>
+        <w:rPr>
+          <w:rFonts w:ascii="Calibri" w:eastAsia="Calibri" w:hAnsi="Calibri" w:cs="Calibri"/>
+        </w:rPr>
+        <w:t>image (</w:t>
+      </w:r>
+      <w:r>
+        <w:rPr>
+          <w:rFonts w:ascii="Calibri" w:eastAsia="Calibri" w:hAnsi="Calibri" w:cs="Calibri"/>
+        </w:rPr>
+        <w:t xml:space="preserve">like material icons in </w:t>
+      </w:r>
+      <w:r>
+        <w:rPr>
+          <w:rFonts w:ascii="Calibri" w:eastAsia="Calibri" w:hAnsi="Calibri" w:cs="Calibri"/>
+        </w:rPr>
+        <w:t>your project</w:t>
+      </w:r>
+      <w:r>
+        <w:rPr>
+          <w:rFonts w:ascii="Calibri" w:eastAsia="Calibri" w:hAnsi="Calibri" w:cs="Calibri"/>
+        </w:rPr>
+        <w:t xml:space="preserve"> view)</w:t>
+      </w:r>
+    </w:p>
+    <w:p>
+      <w:pPr>
+        <w:numPr>
+          <w:ilvl w:val="0"/>
+          <w:numId w:val="4"/>
+        </w:numPr>
+        <w:spacing w:after="200" w:line="276" w:lineRule="auto"/>
+        <w:ind w:left="720" w:hanging="360"/>
+        <w:rPr>
+          <w:rFonts w:ascii="Calibri" w:eastAsia="Calibri" w:hAnsi="Calibri" w:cs="Calibri"/>
+        </w:rPr>
+      </w:pPr>
+      <w:r>
+        <w:rPr>
+          <w:rFonts w:ascii="Calibri" w:eastAsia="Calibri" w:hAnsi="Calibri" w:cs="Calibri"/>
+        </w:rPr>
+        <w:t xml:space="preserve">Mobile tester: small mobile version where you can edit materials on the go </w:t>
+      </w:r>
+      <w:r>
+        <w:rPr>
+          <w:rFonts w:ascii="Calibri" w:eastAsia="Calibri" w:hAnsi="Calibri" w:cs="Calibri"/>
+        </w:rPr>
+        <w:t>and send</w:t>
+      </w:r>
+      <w:r>
+        <w:rPr>
+          <w:rFonts w:ascii="Calibri" w:eastAsia="Calibri" w:hAnsi="Calibri" w:cs="Calibri"/>
+        </w:rPr>
+        <w:t xml:space="preserve"> XML files/prefabs to a server</w:t>
+      </w:r>
+    </w:p>
+    <w:p>
+      <w:pPr>
+        <w:numPr>
+          <w:ilvl w:val="0"/>
+          <w:numId w:val="4"/>
+        </w:numPr>
+        <w:spacing w:after="200" w:line="276" w:lineRule="auto"/>
+        <w:ind w:left="720" w:hanging="360"/>
+        <w:rPr>
+          <w:rFonts w:ascii="Calibri" w:eastAsia="Calibri" w:hAnsi="Calibri" w:cs="Calibri"/>
+        </w:rPr>
+      </w:pPr>
+      <w:r>
+        <w:rPr>
+          <w:rFonts w:ascii="Calibri" w:eastAsia="Calibri" w:hAnsi="Calibri" w:cs="Calibri"/>
+        </w:rPr>
+        <w:t>Save material without creating a prefab: at the moment if all you want to do is change a couple variables without animating them or creating a prefab I would use the default sliders in the inspector view and not use this tool.</w:t>
+      </w:r>
+    </w:p>
+    <w:p>
+      <w:pPr>
+        <w:numPr>
+          <w:ilvl w:val="0"/>
+          <w:numId w:val="4"/>
+        </w:numPr>
+        <w:spacing w:after="200" w:line="276" w:lineRule="auto"/>
+        <w:ind w:left="720" w:hanging="360"/>
+        <w:rPr>
+          <w:rFonts w:ascii="Calibri" w:eastAsia="Calibri" w:hAnsi="Calibri" w:cs="Calibri"/>
+        </w:rPr>
+      </w:pPr>
+      <w:r>
+        <w:rPr>
+          <w:rFonts w:ascii="Calibri" w:eastAsia="Calibri" w:hAnsi="Calibri" w:cs="Calibri"/>
+        </w:rPr>
+        <w:t xml:space="preserve">Create other ways of animating objects other than </w:t>
+      </w:r>
+      <w:proofErr w:type="spellStart"/>
+      <w:proofErr w:type="gramStart"/>
+      <w:r>
+        <w:rPr>
+          <w:rFonts w:ascii="Calibri" w:eastAsia="Calibri" w:hAnsi="Calibri" w:cs="Calibri"/>
+        </w:rPr>
+        <w:t>mathf.pingpong</w:t>
+      </w:r>
+      <w:proofErr w:type="spellEnd"/>
+      <w:proofErr w:type="gramEnd"/>
+      <w:r>
+        <w:rPr>
+          <w:rFonts w:ascii="Calibri" w:eastAsia="Calibri" w:hAnsi="Calibri" w:cs="Calibri"/>
+        </w:rPr>
+        <w:t xml:space="preserve"> such as looping or play once.</w:t>
+      </w:r>
+    </w:p>
+    <w:p>
+      <w:pPr>
+        <w:spacing w:after="200" w:line="276" w:lineRule="auto"/>
+        <w:rPr>
+          <w:rFonts w:ascii="Calibri" w:eastAsia="Calibri" w:hAnsi="Calibri" w:cs="Calibri"/>
+        </w:rPr>
+      </w:pPr>
+      <w:r>
+        <w:rPr>
+          <w:rFonts w:ascii="Calibri" w:eastAsia="Calibri" w:hAnsi="Calibri" w:cs="Calibri"/>
+        </w:rPr>
+        <w:t>Bugs</w:t>
+      </w:r>
+      <w:r>
+        <w:rPr>
+          <w:rFonts w:ascii="Calibri" w:eastAsia="Calibri" w:hAnsi="Calibri" w:cs="Calibri"/>
+        </w:rPr>
+        <w:t>/Possible Bugs</w:t>
+      </w:r>
+      <w:r>
+        <w:rPr>
+          <w:rFonts w:ascii="Calibri" w:eastAsia="Calibri" w:hAnsi="Calibri" w:cs="Calibri"/>
+        </w:rPr>
+        <w:t>:</w:t>
+      </w:r>
+    </w:p>
+    <w:p>
+      <w:pPr>
+        <w:numPr>
+          <w:ilvl w:val="0"/>
+          <w:numId w:val="5"/>
+        </w:numPr>
+        <w:spacing w:after="200" w:line="276" w:lineRule="auto"/>
+        <w:ind w:left="720" w:hanging="360"/>
+        <w:rPr>
+          <w:rFonts w:ascii="Calibri" w:eastAsia="Calibri" w:hAnsi="Calibri" w:cs="Calibri"/>
+        </w:rPr>
+      </w:pPr>
+      <w:r>
+        <w:rPr>
+          <w:rFonts w:ascii="Calibri" w:eastAsia="Calibri" w:hAnsi="Calibri" w:cs="Calibri"/>
+        </w:rPr>
+        <w:t xml:space="preserve">If you use this tool on </w:t>
+      </w:r>
+      <w:r>
+        <w:rPr>
+          <w:rFonts w:ascii="Calibri" w:eastAsia="Calibri" w:hAnsi="Calibri" w:cs="Calibri"/>
+        </w:rPr>
+        <w:t>an</w:t>
+      </w:r>
+      <w:r>
+        <w:rPr>
+          <w:rFonts w:ascii="Calibri" w:eastAsia="Calibri" w:hAnsi="Calibri" w:cs="Calibri"/>
+        </w:rPr>
+        <w:t xml:space="preserve"> animated prefab in the asset folder and overwrite the prefab you are working on unity </w:t>
+      </w:r>
+      <w:r>
+        <w:rPr>
+          <w:rFonts w:ascii="Calibri" w:eastAsia="Calibri" w:hAnsi="Calibri" w:cs="Calibri"/>
+        </w:rPr>
+        <w:t>can</w:t>
+      </w:r>
+      <w:r>
+        <w:rPr>
+          <w:rFonts w:ascii="Calibri" w:eastAsia="Calibri" w:hAnsi="Calibri" w:cs="Calibri"/>
+        </w:rPr>
+        <w:t xml:space="preserve"> crash.</w:t>
+      </w:r>
+    </w:p>
+    <w:p>
+      <w:pPr>
+        <w:numPr>
+          <w:ilvl w:val="0"/>
+          <w:numId w:val="5"/>
+        </w:numPr>
+        <w:spacing w:after="200" w:line="276" w:lineRule="auto"/>
+        <w:ind w:left="720" w:hanging="360"/>
+        <w:rPr>
+          <w:rFonts w:ascii="Calibri" w:eastAsia="Calibri" w:hAnsi="Calibri" w:cs="Calibri"/>
+        </w:rPr>
+      </w:pPr>
+      <w:r>
+        <w:rPr>
+          <w:rFonts w:ascii="Calibri" w:eastAsia="Calibri" w:hAnsi="Calibri" w:cs="Calibri"/>
+        </w:rPr>
+        <w:t xml:space="preserve">If you use this tool on </w:t>
+      </w:r>
+      <w:r>
+        <w:rPr>
+          <w:rFonts w:ascii="Calibri" w:eastAsia="Calibri" w:hAnsi="Calibri" w:cs="Calibri"/>
+        </w:rPr>
+        <w:t>an</w:t>
+      </w:r>
+      <w:r>
+        <w:rPr>
+          <w:rFonts w:ascii="Calibri" w:eastAsia="Calibri" w:hAnsi="Calibri" w:cs="Calibri"/>
+        </w:rPr>
+        <w:t xml:space="preserve"> animated prefab in the asset folder and create a new prefab the animation </w:t>
+      </w:r>
+      <w:r>
+        <w:rPr>
+          <w:rFonts w:ascii="Calibri" w:eastAsia="Calibri" w:hAnsi="Calibri" w:cs="Calibri"/>
+        </w:rPr>
+        <w:t xml:space="preserve">can </w:t>
+      </w:r>
+      <w:r>
+        <w:rPr>
+          <w:rFonts w:ascii="Calibri" w:eastAsia="Calibri" w:hAnsi="Calibri" w:cs="Calibri"/>
+        </w:rPr>
+        <w:t>glitch.</w:t>
+      </w:r>
+    </w:p>
+    <w:p>
+      <w:pPr>
+        <w:numPr>
+          <w:ilvl w:val="0"/>
+          <w:numId w:val="5"/>
+        </w:numPr>
+        <w:spacing w:after="200" w:line="276" w:lineRule="auto"/>
+        <w:ind w:left="720" w:hanging="360"/>
+        <w:rPr>
+          <w:rFonts w:ascii="Calibri" w:eastAsia="Calibri" w:hAnsi="Calibri" w:cs="Calibri"/>
+        </w:rPr>
+      </w:pPr>
+      <w:r>
+        <w:rPr>
+          <w:rFonts w:ascii="Calibri" w:eastAsia="Calibri" w:hAnsi="Calibri" w:cs="Calibri"/>
+        </w:rPr>
+        <w:t xml:space="preserve">My material is Pink after I create Prefabs!? - manually reapply your </w:t>
+      </w:r>
+      <w:proofErr w:type="spellStart"/>
+      <w:r>
+        <w:rPr>
+          <w:rFonts w:ascii="Calibri" w:eastAsia="Calibri" w:hAnsi="Calibri" w:cs="Calibri"/>
+        </w:rPr>
+        <w:t>proceduralMaterial</w:t>
+      </w:r>
+      <w:proofErr w:type="spellEnd"/>
+      <w:r>
+        <w:rPr>
+          <w:rFonts w:ascii="Calibri" w:eastAsia="Calibri" w:hAnsi="Calibri" w:cs="Calibri"/>
+        </w:rPr>
+        <w:t xml:space="preserve"> on</w:t>
+      </w:r>
+      <w:r>
+        <w:rPr>
+          <w:rFonts w:ascii="Calibri" w:eastAsia="Calibri" w:hAnsi="Calibri" w:cs="Calibri"/>
+        </w:rPr>
+        <w:t xml:space="preserve"> your object and everything should work again.  </w:t>
+      </w:r>
+    </w:p>
+    <w:p>
+      <w:pPr>
+        <w:numPr>
+          <w:ilvl w:val="0"/>
+          <w:numId w:val="5"/>
+        </w:numPr>
+        <w:spacing w:after="200" w:line="276" w:lineRule="auto"/>
+        <w:ind w:left="720" w:hanging="360"/>
+        <w:rPr>
+          <w:rFonts w:ascii="Calibri" w:eastAsia="Calibri" w:hAnsi="Calibri" w:cs="Calibri"/>
+        </w:rPr>
+      </w:pPr>
+      <w:r>
+        <w:rPr>
+          <w:rFonts w:ascii="Calibri" w:eastAsia="Calibri" w:hAnsi="Calibri" w:cs="Calibri"/>
+        </w:rPr>
         <w:lastRenderedPageBreak/>
-        <w:t>Select object in Hierarchy</w:t>
-      </w:r>
-    </w:p>
-    <w:p>
-      <w:pPr>
-        <w:numPr>
-          <w:ilvl w:val="0"/>
-          <w:numId w:val="3"/>
-        </w:numPr>
-        <w:spacing w:after="200" w:line="276" w:lineRule="auto"/>
-        <w:ind w:left="720" w:hanging="360"/>
-        <w:rPr>
-          <w:rFonts w:ascii="Calibri" w:eastAsia="Calibri" w:hAnsi="Calibri" w:cs="Calibri"/>
-        </w:rPr>
-      </w:pPr>
-      <w:r>
-        <w:rPr>
-          <w:rFonts w:ascii="Calibri" w:eastAsia="Calibri" w:hAnsi="Calibri" w:cs="Calibri"/>
-        </w:rPr>
-        <w:t>Press play</w:t>
-      </w:r>
-    </w:p>
-    <w:p>
-      <w:pPr>
-        <w:numPr>
-          <w:ilvl w:val="0"/>
-          <w:numId w:val="3"/>
-        </w:numPr>
-        <w:spacing w:after="200" w:line="276" w:lineRule="auto"/>
-        <w:ind w:left="720" w:hanging="360"/>
-        <w:rPr>
-          <w:rFonts w:ascii="Calibri" w:eastAsia="Calibri" w:hAnsi="Calibri" w:cs="Calibri"/>
-        </w:rPr>
-      </w:pPr>
-      <w:r>
-        <w:rPr>
-          <w:rFonts w:ascii="Calibri" w:eastAsia="Calibri" w:hAnsi="Calibri" w:cs="Calibri"/>
-        </w:rPr>
-        <w:t xml:space="preserve">Open </w:t>
-      </w:r>
-      <w:r>
-        <w:rPr>
-          <w:rFonts w:ascii="Calibri" w:eastAsia="Calibri" w:hAnsi="Calibri" w:cs="Calibri"/>
-        </w:rPr>
-        <w:t>tool (</w:t>
-      </w:r>
-      <w:r>
-        <w:rPr>
-          <w:rFonts w:ascii="Calibri" w:eastAsia="Calibri" w:hAnsi="Calibri" w:cs="Calibri"/>
-        </w:rPr>
-        <w:t>Window&gt;</w:t>
+        <w:t>My material is completely black/white or looks wrong - Reset Material (Right click material in inspector view</w:t>
+      </w:r>
+      <w:r>
+        <w:rPr>
+          <w:rFonts w:ascii="Calibri" w:eastAsia="Calibri" w:hAnsi="Calibri" w:cs="Calibri"/>
+        </w:rPr>
+        <w:t>&gt; reset</w:t>
+      </w:r>
+      <w:r>
+        <w:rPr>
+          <w:rFonts w:ascii="Calibri" w:eastAsia="Calibri" w:hAnsi="Calibri" w:cs="Calibri"/>
+        </w:rPr>
+        <w:t xml:space="preserve"> button). </w:t>
+      </w:r>
+    </w:p>
+    <w:p>
+      <w:pPr>
+        <w:numPr>
+          <w:ilvl w:val="0"/>
+          <w:numId w:val="5"/>
+        </w:numPr>
+        <w:spacing w:after="200" w:line="276" w:lineRule="auto"/>
+        <w:ind w:left="720" w:hanging="360"/>
+        <w:rPr>
+          <w:rFonts w:ascii="Calibri" w:eastAsia="Calibri" w:hAnsi="Calibri" w:cs="Calibri"/>
+        </w:rPr>
+      </w:pPr>
+      <w:r>
+        <w:rPr>
+          <w:rFonts w:ascii="Calibri" w:eastAsia="Calibri" w:hAnsi="Calibri" w:cs="Calibri"/>
+        </w:rPr>
+        <w:t>The tool is blank! - Select a Procedural material and then select the tool window. If that does not work restart unity</w:t>
+      </w:r>
+      <w:r>
+        <w:rPr>
+          <w:rFonts w:ascii="Calibri" w:eastAsia="Calibri" w:hAnsi="Calibri" w:cs="Calibri"/>
+        </w:rPr>
+        <w:t xml:space="preserve"> or the current scene</w:t>
+      </w:r>
+      <w:r>
+        <w:rPr>
+          <w:rFonts w:ascii="Calibri" w:eastAsia="Calibri" w:hAnsi="Calibri" w:cs="Calibri"/>
+        </w:rPr>
+        <w:t>.</w:t>
+      </w:r>
+    </w:p>
+    <w:p>
+      <w:pPr>
+        <w:numPr>
+          <w:ilvl w:val="0"/>
+          <w:numId w:val="5"/>
+        </w:numPr>
+        <w:spacing w:after="200" w:line="276" w:lineRule="auto"/>
+        <w:ind w:left="720" w:hanging="360"/>
+        <w:rPr>
+          <w:rFonts w:ascii="Calibri" w:eastAsia="Calibri" w:hAnsi="Calibri" w:cs="Calibri"/>
+        </w:rPr>
+      </w:pPr>
+      <w:r>
+        <w:rPr>
+          <w:rFonts w:ascii="Calibri" w:eastAsia="Calibri" w:hAnsi="Calibri" w:cs="Calibri"/>
+        </w:rPr>
+        <w:t>Reading XML files with the sand Material can sometimes have unexpected results.</w:t>
+      </w:r>
+    </w:p>
+    <w:p>
+      <w:pPr>
+        <w:numPr>
+          <w:ilvl w:val="0"/>
+          <w:numId w:val="5"/>
+        </w:numPr>
+        <w:spacing w:after="200" w:line="276" w:lineRule="auto"/>
+        <w:ind w:left="720" w:hanging="360"/>
+        <w:rPr>
+          <w:rFonts w:ascii="Calibri" w:eastAsia="Calibri" w:hAnsi="Calibri" w:cs="Calibri"/>
+        </w:rPr>
+      </w:pPr>
+      <w:r>
+        <w:rPr>
+          <w:rFonts w:ascii="Calibri" w:eastAsia="Calibri" w:hAnsi="Calibri" w:cs="Calibri"/>
+        </w:rPr>
+        <w:t xml:space="preserve">In rare cases the Reset button on the tool will not work - try selecting a second object, then the first and try again. if that </w:t>
+      </w:r>
+      <w:r>
+        <w:rPr>
+          <w:rFonts w:ascii="Calibri" w:eastAsia="Calibri" w:hAnsi="Calibri" w:cs="Calibri"/>
+        </w:rPr>
+        <w:t>doesn’t</w:t>
+      </w:r>
+      <w:r>
+        <w:rPr>
+          <w:rFonts w:ascii="Calibri" w:eastAsia="Calibri" w:hAnsi="Calibri" w:cs="Calibri"/>
+        </w:rPr>
+        <w:t xml:space="preserve"> work restart the tool or exit/enter </w:t>
       </w:r>
       <w:proofErr w:type="spellStart"/>
       <w:r>
         <w:rPr>
           <w:rFonts w:ascii="Calibri" w:eastAsia="Calibri" w:hAnsi="Calibri" w:cs="Calibri"/>
         </w:rPr>
-        <w:t>SubstanceTween</w:t>
+        <w:t>playmode</w:t>
       </w:r>
       <w:proofErr w:type="spellEnd"/>
       <w:r>
         <w:rPr>
           <w:rFonts w:ascii="Calibri" w:eastAsia="Calibri" w:hAnsi="Calibri" w:cs="Calibri"/>
         </w:rPr>
-        <w:t>)</w:t>
-      </w:r>
-    </w:p>
-    <w:p>
-      <w:pPr>
-        <w:spacing w:after="200" w:line="276" w:lineRule="auto"/>
-        <w:rPr>
-          <w:rFonts w:ascii="Calibri" w:eastAsia="Calibri" w:hAnsi="Calibri" w:cs="Calibri"/>
-        </w:rPr>
-      </w:pPr>
-    </w:p>
-    <w:p>
-      <w:pPr>
-        <w:spacing w:after="200" w:line="276" w:lineRule="auto"/>
-        <w:rPr>
-          <w:rFonts w:ascii="Calibri" w:eastAsia="Calibri" w:hAnsi="Calibri" w:cs="Calibri"/>
-        </w:rPr>
-      </w:pPr>
-      <w:r>
-        <w:rPr>
-          <w:rFonts w:ascii="Calibri" w:eastAsia="Calibri" w:hAnsi="Calibri" w:cs="Calibri"/>
-        </w:rPr>
-        <w:t>Possible future features:</w:t>
-      </w:r>
-    </w:p>
-    <w:p>
-      <w:pPr>
-        <w:spacing w:after="200" w:line="276" w:lineRule="auto"/>
-        <w:rPr>
-          <w:rFonts w:ascii="Calibri" w:eastAsia="Calibri" w:hAnsi="Calibri" w:cs="Calibri"/>
-        </w:rPr>
-      </w:pPr>
+        <w:t xml:space="preserve"> again.</w:t>
+      </w:r>
+    </w:p>
+    <w:p>
+      <w:pPr>
+        <w:numPr>
+          <w:ilvl w:val="0"/>
+          <w:numId w:val="5"/>
+        </w:numPr>
+        <w:spacing w:after="200" w:line="276" w:lineRule="auto"/>
+        <w:ind w:left="720" w:hanging="360"/>
+        <w:rPr>
+          <w:rFonts w:ascii="Calibri" w:eastAsia="Calibri" w:hAnsi="Calibri" w:cs="Calibri"/>
+        </w:rPr>
+      </w:pPr>
+      <w:r>
+        <w:rPr>
+          <w:rFonts w:ascii="Calibri" w:eastAsia="Calibri" w:hAnsi="Calibri" w:cs="Calibri"/>
+        </w:rPr>
+        <w:t xml:space="preserve">If your XML file is somehow </w:t>
+      </w:r>
+      <w:r>
+        <w:rPr>
+          <w:rFonts w:ascii="Calibri" w:eastAsia="Calibri" w:hAnsi="Calibri" w:cs="Calibri"/>
+        </w:rPr>
+        <w:t>corrupt (</w:t>
+      </w:r>
+      <w:r>
+        <w:rPr>
+          <w:rFonts w:ascii="Calibri" w:eastAsia="Calibri" w:hAnsi="Calibri" w:cs="Calibri"/>
+        </w:rPr>
+        <w:t xml:space="preserve">0kb file) </w:t>
+      </w:r>
+      <w:r>
+        <w:rPr>
+          <w:rFonts w:ascii="Calibri" w:eastAsia="Calibri" w:hAnsi="Calibri" w:cs="Calibri"/>
+        </w:rPr>
+        <w:t>and you</w:t>
+      </w:r>
+      <w:r>
+        <w:rPr>
+          <w:rFonts w:ascii="Calibri" w:eastAsia="Calibri" w:hAnsi="Calibri" w:cs="Calibri"/>
+        </w:rPr>
+        <w:t xml:space="preserve"> try to read it unity will give you an error saying something like "</w:t>
+      </w:r>
+      <w:proofErr w:type="spellStart"/>
+      <w:r>
+        <w:rPr>
+          <w:rFonts w:ascii="Calibri" w:eastAsia="Calibri" w:hAnsi="Calibri" w:cs="Calibri"/>
+        </w:rPr>
+        <w:t>XmlException</w:t>
+      </w:r>
+      <w:proofErr w:type="spellEnd"/>
+      <w:r>
+        <w:rPr>
+          <w:rFonts w:ascii="Calibri" w:eastAsia="Calibri" w:hAnsi="Calibri" w:cs="Calibri"/>
+        </w:rPr>
+        <w:t xml:space="preserve">: Document element did not appear. Line 1, position 1". If you read </w:t>
+      </w:r>
+      <w:r>
+        <w:rPr>
+          <w:rFonts w:ascii="Calibri" w:eastAsia="Calibri" w:hAnsi="Calibri" w:cs="Calibri"/>
+        </w:rPr>
+        <w:t>a Xml</w:t>
+      </w:r>
+      <w:r>
+        <w:rPr>
+          <w:rFonts w:ascii="Calibri" w:eastAsia="Calibri" w:hAnsi="Calibri" w:cs="Calibri"/>
+        </w:rPr>
+        <w:t xml:space="preserve"> file that is not corrupt after that without restarting the tool your material might look </w:t>
+      </w:r>
+      <w:r>
+        <w:rPr>
+          <w:rFonts w:ascii="Calibri" w:eastAsia="Calibri" w:hAnsi="Calibri" w:cs="Calibri"/>
+        </w:rPr>
+        <w:t>blurry -</w:t>
+      </w:r>
+      <w:r>
+        <w:rPr>
+          <w:rFonts w:ascii="Calibri" w:eastAsia="Calibri" w:hAnsi="Calibri" w:cs="Calibri"/>
+        </w:rPr>
+        <w:t xml:space="preserve"> To fix this, as soon as you read a corrupt xml file restart the tool and read a file that is not corrupt.</w:t>
+      </w:r>
+    </w:p>
+    <w:p>
+      <w:pPr>
+        <w:numPr>
+          <w:ilvl w:val="0"/>
+          <w:numId w:val="5"/>
+        </w:numPr>
+        <w:spacing w:after="200" w:line="276" w:lineRule="auto"/>
+        <w:ind w:left="720" w:hanging="360"/>
+        <w:rPr>
+          <w:rFonts w:ascii="Calibri" w:eastAsia="Calibri" w:hAnsi="Calibri" w:cs="Calibri"/>
+        </w:rPr>
+      </w:pPr>
+      <w:r>
+        <w:rPr>
+          <w:rFonts w:ascii="Calibri" w:eastAsia="Calibri" w:hAnsi="Calibri" w:cs="Calibri"/>
+        </w:rPr>
+        <w:t>Sliders do not work with Output Parameters (parameters that start with</w:t>
+      </w:r>
+      <w:r>
+        <w:rPr>
+          <w:rFonts w:ascii="Calibri" w:eastAsia="Calibri" w:hAnsi="Calibri" w:cs="Calibri"/>
+        </w:rPr>
+        <w:t xml:space="preserve"> a </w:t>
+      </w:r>
+      <w:r>
+        <w:rPr>
+          <w:rFonts w:ascii="Calibri" w:eastAsia="Calibri" w:hAnsi="Calibri" w:cs="Calibri"/>
+        </w:rPr>
+        <w:t>$)</w:t>
+      </w:r>
+      <w:r>
+        <w:rPr>
+          <w:rFonts w:ascii="Calibri" w:eastAsia="Calibri" w:hAnsi="Calibri" w:cs="Calibri"/>
+        </w:rPr>
+        <w:t xml:space="preserve"> you have to type in the number manually with the field on the right of the parameter.</w:t>
+      </w:r>
+    </w:p>
+    <w:p>
+      <w:pPr>
+        <w:numPr>
+          <w:ilvl w:val="0"/>
+          <w:numId w:val="5"/>
+        </w:numPr>
+        <w:spacing w:after="200" w:line="276" w:lineRule="auto"/>
+        <w:ind w:left="720" w:hanging="360"/>
+        <w:rPr>
+          <w:rFonts w:ascii="Calibri" w:eastAsia="Calibri" w:hAnsi="Calibri" w:cs="Calibri"/>
+        </w:rPr>
+      </w:pPr>
+      <w:r>
+        <w:rPr>
+          <w:rFonts w:ascii="Calibri" w:eastAsia="Calibri" w:hAnsi="Calibri" w:cs="Calibri"/>
+        </w:rPr>
+        <w:t xml:space="preserve">When opening </w:t>
+      </w:r>
+      <w:r>
+        <w:rPr>
+          <w:rFonts w:ascii="Calibri" w:eastAsia="Calibri" w:hAnsi="Calibri" w:cs="Calibri"/>
+        </w:rPr>
+        <w:t>the</w:t>
+      </w:r>
+      <w:r>
+        <w:rPr>
+          <w:rFonts w:ascii="Calibri" w:eastAsia="Calibri" w:hAnsi="Calibri" w:cs="Calibri"/>
+        </w:rPr>
+        <w:t xml:space="preserve"> </w:t>
+      </w:r>
+      <w:r>
+        <w:rPr>
+          <w:rFonts w:ascii="Calibri" w:eastAsia="Calibri" w:hAnsi="Calibri" w:cs="Calibri"/>
+        </w:rPr>
+        <w:t>tool,</w:t>
+      </w:r>
+      <w:r>
+        <w:rPr>
+          <w:rFonts w:ascii="Calibri" w:eastAsia="Calibri" w:hAnsi="Calibri" w:cs="Calibri"/>
+        </w:rPr>
+        <w:t xml:space="preserve"> the emission color gets reverted to (0,0,0)</w:t>
+      </w:r>
+    </w:p>
+    <w:p>
+      <w:pPr>
+        <w:numPr>
+          <w:ilvl w:val="0"/>
+          <w:numId w:val="5"/>
+        </w:numPr>
+        <w:spacing w:after="200" w:line="276" w:lineRule="auto"/>
+        <w:ind w:left="720" w:hanging="360"/>
+        <w:rPr>
+          <w:rFonts w:ascii="Calibri" w:eastAsia="Calibri" w:hAnsi="Calibri" w:cs="Calibri"/>
+        </w:rPr>
+      </w:pPr>
+      <w:r>
+        <w:rPr>
+          <w:rFonts w:ascii="Calibri" w:eastAsia="Calibri" w:hAnsi="Calibri" w:cs="Calibri"/>
+        </w:rPr>
+        <w:t xml:space="preserve">Sometimes </w:t>
+      </w:r>
+      <w:r>
+        <w:rPr>
+          <w:rFonts w:ascii="Calibri" w:eastAsia="Calibri" w:hAnsi="Calibri" w:cs="Calibri"/>
+        </w:rPr>
+        <w:t xml:space="preserve">The material does not recognize any parameters after </w:t>
+      </w:r>
+      <w:r>
+        <w:rPr>
+          <w:rFonts w:ascii="Calibri" w:eastAsia="Calibri" w:hAnsi="Calibri" w:cs="Calibri"/>
+        </w:rPr>
+        <w:t>a certain number when trying to reset</w:t>
+      </w:r>
+      <w:r>
+        <w:rPr>
+          <w:rFonts w:ascii="Calibri" w:eastAsia="Calibri" w:hAnsi="Calibri" w:cs="Calibri"/>
+        </w:rPr>
+        <w:t xml:space="preserve">- </w:t>
+      </w:r>
+      <w:r>
+        <w:rPr>
+          <w:rFonts w:ascii="Calibri" w:eastAsia="Calibri" w:hAnsi="Calibri" w:cs="Calibri"/>
+        </w:rPr>
+        <w:t xml:space="preserve"> press the ‘Save Output Parameters’ checkbox </w:t>
+      </w:r>
+      <w:r>
+        <w:rPr>
+          <w:rFonts w:ascii="Calibri" w:eastAsia="Calibri" w:hAnsi="Calibri" w:cs="Calibri"/>
+        </w:rPr>
+        <w:t>and try again</w:t>
+      </w:r>
+    </w:p>
+    <w:p>
+      <w:pPr>
+        <w:numPr>
+          <w:ilvl w:val="0"/>
+          <w:numId w:val="5"/>
+        </w:numPr>
+        <w:spacing w:after="200" w:line="276" w:lineRule="auto"/>
+        <w:ind w:left="720" w:hanging="360"/>
+        <w:rPr>
+          <w:rFonts w:ascii="Calibri" w:eastAsia="Calibri" w:hAnsi="Calibri" w:cs="Calibri"/>
+        </w:rPr>
+      </w:pPr>
+      <w:r>
+        <w:rPr>
+          <w:rFonts w:ascii="Calibri" w:eastAsia="Calibri" w:hAnsi="Calibri" w:cs="Calibri"/>
+        </w:rPr>
+        <w:t xml:space="preserve">Sometimes get bugs when I </w:t>
+      </w:r>
+      <w:r>
+        <w:rPr>
+          <w:rFonts w:ascii="Calibri" w:eastAsia="Calibri" w:hAnsi="Calibri" w:cs="Calibri"/>
+        </w:rPr>
+        <w:t>resize</w:t>
+      </w:r>
+      <w:r>
+        <w:rPr>
+          <w:rFonts w:ascii="Calibri" w:eastAsia="Calibri" w:hAnsi="Calibri" w:cs="Calibri"/>
+        </w:rPr>
+        <w:t xml:space="preserve"> the tool. “SUCCEEDED(</w:t>
+      </w:r>
+      <w:proofErr w:type="spellStart"/>
+      <w:r>
+        <w:rPr>
+          <w:rFonts w:ascii="Calibri" w:eastAsia="Calibri" w:hAnsi="Calibri" w:cs="Calibri"/>
+        </w:rPr>
+        <w:t>hr</w:t>
+      </w:r>
+      <w:proofErr w:type="spellEnd"/>
+      <w:r>
+        <w:rPr>
+          <w:rFonts w:ascii="Calibri" w:eastAsia="Calibri" w:hAnsi="Calibri" w:cs="Calibri"/>
+        </w:rPr>
+        <w:t xml:space="preserve">)” and </w:t>
+      </w:r>
+    </w:p>
+    <w:p>
+      <w:pPr>
+        <w:spacing w:after="200" w:line="276" w:lineRule="auto"/>
+        <w:ind w:firstLine="360"/>
+        <w:rPr>
+          <w:rFonts w:ascii="Calibri" w:eastAsia="Calibri" w:hAnsi="Calibri" w:cs="Calibri"/>
+        </w:rPr>
+      </w:pPr>
+      <w:r>
+        <w:rPr>
+          <w:rFonts w:ascii="Calibri" w:eastAsia="Calibri" w:hAnsi="Calibri" w:cs="Calibri"/>
+        </w:rPr>
+        <w:tab/>
+      </w:r>
+      <w:r>
+        <w:rPr>
+          <w:rFonts w:ascii="Calibri" w:eastAsia="Calibri" w:hAnsi="Calibri" w:cs="Calibri"/>
+        </w:rPr>
+        <w:t>“</w:t>
+      </w:r>
+      <w:proofErr w:type="spellStart"/>
+      <w:proofErr w:type="gramStart"/>
+      <w:r>
+        <w:rPr>
+          <w:rFonts w:ascii="Calibri" w:eastAsia="Calibri" w:hAnsi="Calibri" w:cs="Calibri"/>
+        </w:rPr>
+        <w:t>rc.right</w:t>
+      </w:r>
+      <w:proofErr w:type="spellEnd"/>
+      <w:proofErr w:type="gramEnd"/>
+      <w:r>
+        <w:rPr>
+          <w:rFonts w:ascii="Calibri" w:eastAsia="Calibri" w:hAnsi="Calibri" w:cs="Calibri"/>
+        </w:rPr>
+        <w:t xml:space="preserve"> == </w:t>
+      </w:r>
+      <w:proofErr w:type="spellStart"/>
+      <w:r>
+        <w:rPr>
+          <w:rFonts w:ascii="Calibri" w:eastAsia="Calibri" w:hAnsi="Calibri" w:cs="Calibri"/>
+        </w:rPr>
+        <w:t>m_GfxWindow</w:t>
+      </w:r>
+      <w:proofErr w:type="spellEnd"/>
+      <w:r>
+        <w:rPr>
+          <w:rFonts w:ascii="Calibri" w:eastAsia="Calibri" w:hAnsi="Calibri" w:cs="Calibri"/>
+        </w:rPr>
+        <w:t>-&gt;</w:t>
+      </w:r>
+      <w:proofErr w:type="spellStart"/>
+      <w:r>
+        <w:rPr>
+          <w:rFonts w:ascii="Calibri" w:eastAsia="Calibri" w:hAnsi="Calibri" w:cs="Calibri"/>
+        </w:rPr>
+        <w:t>GetWidth</w:t>
+      </w:r>
+      <w:proofErr w:type="spellEnd"/>
+      <w:r>
+        <w:rPr>
+          <w:rFonts w:ascii="Calibri" w:eastAsia="Calibri" w:hAnsi="Calibri" w:cs="Calibri"/>
+        </w:rPr>
+        <w:t xml:space="preserve">() &amp;&amp; </w:t>
+      </w:r>
+      <w:proofErr w:type="spellStart"/>
+      <w:r>
+        <w:rPr>
+          <w:rFonts w:ascii="Calibri" w:eastAsia="Calibri" w:hAnsi="Calibri" w:cs="Calibri"/>
+        </w:rPr>
+        <w:t>rc.bottom</w:t>
+      </w:r>
+      <w:proofErr w:type="spellEnd"/>
+      <w:r>
+        <w:rPr>
+          <w:rFonts w:ascii="Calibri" w:eastAsia="Calibri" w:hAnsi="Calibri" w:cs="Calibri"/>
+        </w:rPr>
+        <w:t xml:space="preserve"> == </w:t>
+      </w:r>
+      <w:proofErr w:type="spellStart"/>
+      <w:r>
+        <w:rPr>
+          <w:rFonts w:ascii="Calibri" w:eastAsia="Calibri" w:hAnsi="Calibri" w:cs="Calibri"/>
+        </w:rPr>
+        <w:t>m_GfxWindow</w:t>
+      </w:r>
+      <w:proofErr w:type="spellEnd"/>
+      <w:r>
+        <w:rPr>
+          <w:rFonts w:ascii="Calibri" w:eastAsia="Calibri" w:hAnsi="Calibri" w:cs="Calibri"/>
+        </w:rPr>
+        <w:t>-&gt;</w:t>
+      </w:r>
+      <w:proofErr w:type="spellStart"/>
+      <w:r>
+        <w:rPr>
+          <w:rFonts w:ascii="Calibri" w:eastAsia="Calibri" w:hAnsi="Calibri" w:cs="Calibri"/>
+        </w:rPr>
+        <w:t>GetHeight</w:t>
+      </w:r>
+      <w:proofErr w:type="spellEnd"/>
+      <w:r>
+        <w:rPr>
+          <w:rFonts w:ascii="Calibri" w:eastAsia="Calibri" w:hAnsi="Calibri" w:cs="Calibri"/>
+        </w:rPr>
+        <w:t xml:space="preserve">()” </w:t>
+      </w:r>
+    </w:p>
+    <w:p>
+      <w:pPr>
+        <w:spacing w:after="200" w:line="276" w:lineRule="auto"/>
+        <w:ind w:firstLine="720"/>
+        <w:rPr>
+          <w:rFonts w:ascii="Calibri" w:eastAsia="Calibri" w:hAnsi="Calibri" w:cs="Calibri"/>
+        </w:rPr>
+      </w:pPr>
+      <w:r>
+        <w:rPr>
+          <w:rFonts w:ascii="Calibri" w:eastAsia="Calibri" w:hAnsi="Calibri" w:cs="Calibri"/>
+        </w:rPr>
+        <w:t>This error does not affect the tool in any way.</w:t>
+      </w:r>
+    </w:p>
+    <w:p>
+      <w:pPr>
+        <w:pStyle w:val="ListParagraph"/>
+        <w:numPr>
+          <w:ilvl w:val="0"/>
+          <w:numId w:val="15"/>
+        </w:numPr>
+        <w:spacing w:after="200" w:line="276" w:lineRule="auto"/>
+        <w:rPr>
+          <w:rFonts w:ascii="Calibri" w:eastAsia="Calibri" w:hAnsi="Calibri" w:cs="Calibri"/>
+        </w:rPr>
+      </w:pPr>
+      <w:r>
+        <w:rPr>
+          <w:rFonts w:ascii="Calibri" w:eastAsia="Calibri" w:hAnsi="Calibri" w:cs="Calibri"/>
+        </w:rPr>
+        <w:t xml:space="preserve">In Unity 5.5 I get </w:t>
+      </w:r>
+      <w:proofErr w:type="spellStart"/>
+      <w:proofErr w:type="gramStart"/>
+      <w:r>
+        <w:rPr>
+          <w:rFonts w:ascii="Calibri" w:eastAsia="Calibri" w:hAnsi="Calibri" w:cs="Calibri"/>
+        </w:rPr>
+        <w:t>a</w:t>
+      </w:r>
+      <w:proofErr w:type="spellEnd"/>
+      <w:proofErr w:type="gramEnd"/>
+      <w:r>
+        <w:rPr>
+          <w:rFonts w:ascii="Calibri" w:eastAsia="Calibri" w:hAnsi="Calibri" w:cs="Calibri"/>
+        </w:rPr>
+        <w:t xml:space="preserve"> </w:t>
+      </w:r>
+      <w:r>
+        <w:rPr>
+          <w:rFonts w:ascii="Calibri" w:eastAsia="Calibri" w:hAnsi="Calibri" w:cs="Calibri"/>
+        </w:rPr>
+        <w:t>error</w:t>
+      </w:r>
+      <w:r>
+        <w:rPr>
+          <w:rFonts w:ascii="Calibri" w:eastAsia="Calibri" w:hAnsi="Calibri" w:cs="Calibri"/>
+        </w:rPr>
+        <w:t xml:space="preserve"> when I start up the tool “</w:t>
+      </w:r>
+      <w:proofErr w:type="spellStart"/>
+      <w:r>
+        <w:rPr>
+          <w:rFonts w:ascii="Calibri" w:eastAsia="Calibri" w:hAnsi="Calibri" w:cs="Calibri"/>
+        </w:rPr>
+        <w:t>dynamic_array</w:t>
+      </w:r>
+      <w:proofErr w:type="spellEnd"/>
+      <w:r>
+        <w:rPr>
+          <w:rFonts w:ascii="Calibri" w:eastAsia="Calibri" w:hAnsi="Calibri" w:cs="Calibri"/>
+        </w:rPr>
+        <w:t xml:space="preserve">: assign data may not be data from the </w:t>
+      </w:r>
+      <w:proofErr w:type="spellStart"/>
+      <w:r>
+        <w:rPr>
+          <w:rFonts w:ascii="Calibri" w:eastAsia="Calibri" w:hAnsi="Calibri" w:cs="Calibri"/>
+        </w:rPr>
+        <w:t>dynamic_array</w:t>
+      </w:r>
+      <w:proofErr w:type="spellEnd"/>
+      <w:r>
+        <w:rPr>
+          <w:rFonts w:ascii="Calibri" w:eastAsia="Calibri" w:hAnsi="Calibri" w:cs="Calibri"/>
+        </w:rPr>
+        <w:t xml:space="preserve"> itself.</w:t>
+      </w:r>
+      <w:r>
+        <w:rPr>
+          <w:rFonts w:ascii="Calibri" w:eastAsia="Calibri" w:hAnsi="Calibri" w:cs="Calibri"/>
+        </w:rPr>
+        <w:t xml:space="preserve">” </w:t>
+      </w:r>
+      <w:r>
+        <w:rPr>
+          <w:rFonts w:ascii="Calibri" w:eastAsia="Calibri" w:hAnsi="Calibri" w:cs="Calibri"/>
+        </w:rPr>
+        <w:t xml:space="preserve">This error does not affect the tool in any </w:t>
+      </w:r>
       <w:bookmarkStart w:id="0" w:name="_GoBack"/>
       <w:bookmarkEnd w:id="0"/>
-    </w:p>
-    <w:p>
-      <w:pPr>
-        <w:numPr>
-          <w:ilvl w:val="0"/>
-          <w:numId w:val="4"/>
-        </w:numPr>
-        <w:spacing w:after="200" w:line="276" w:lineRule="auto"/>
-        <w:ind w:left="720" w:hanging="360"/>
-        <w:rPr>
-          <w:rFonts w:ascii="Calibri" w:eastAsia="Calibri" w:hAnsi="Calibri" w:cs="Calibri"/>
-        </w:rPr>
-      </w:pPr>
-      <w:r>
-        <w:rPr>
-          <w:rFonts w:ascii="Calibri" w:eastAsia="Calibri" w:hAnsi="Calibri" w:cs="Calibri"/>
-        </w:rPr>
-        <w:t>Add object Rotation/Scale instead of only position</w:t>
-      </w:r>
-    </w:p>
-    <w:p>
-      <w:pPr>
-        <w:numPr>
-          <w:ilvl w:val="0"/>
-          <w:numId w:val="4"/>
-        </w:numPr>
-        <w:spacing w:after="200" w:line="276" w:lineRule="auto"/>
-        <w:ind w:left="720" w:hanging="360"/>
-        <w:rPr>
-          <w:rFonts w:ascii="Calibri" w:eastAsia="Calibri" w:hAnsi="Calibri" w:cs="Calibri"/>
-        </w:rPr>
-      </w:pPr>
-      <w:r>
-        <w:rPr>
-          <w:rFonts w:ascii="Calibri" w:eastAsia="Calibri" w:hAnsi="Calibri" w:cs="Calibri"/>
-        </w:rPr>
-        <w:t>Lerp between Position/Rotation/Scale</w:t>
-      </w:r>
-    </w:p>
-    <w:p>
-      <w:pPr>
-        <w:numPr>
-          <w:ilvl w:val="0"/>
-          <w:numId w:val="4"/>
-        </w:numPr>
-        <w:spacing w:after="200" w:line="276" w:lineRule="auto"/>
-        <w:ind w:left="720" w:hanging="360"/>
-        <w:rPr>
-          <w:rFonts w:ascii="Calibri" w:eastAsia="Calibri" w:hAnsi="Calibri" w:cs="Calibri"/>
-        </w:rPr>
-      </w:pPr>
-      <w:r>
-        <w:rPr>
-          <w:rFonts w:ascii="Calibri" w:eastAsia="Calibri" w:hAnsi="Calibri" w:cs="Calibri"/>
-        </w:rPr>
-        <w:t>Ability to cause the emission to flicker.</w:t>
-      </w:r>
-    </w:p>
-    <w:p>
-      <w:pPr>
-        <w:numPr>
-          <w:ilvl w:val="0"/>
-          <w:numId w:val="4"/>
-        </w:numPr>
-        <w:spacing w:after="200" w:line="276" w:lineRule="auto"/>
-        <w:ind w:left="720" w:hanging="360"/>
-        <w:rPr>
-          <w:rFonts w:ascii="Calibri" w:eastAsia="Calibri" w:hAnsi="Calibri" w:cs="Calibri"/>
-        </w:rPr>
-      </w:pPr>
-      <w:r>
-        <w:rPr>
-          <w:rFonts w:ascii="Calibri" w:eastAsia="Calibri" w:hAnsi="Calibri" w:cs="Calibri"/>
-        </w:rPr>
-        <w:t xml:space="preserve">Adding </w:t>
-      </w:r>
-      <w:proofErr w:type="spellStart"/>
-      <w:r>
-        <w:rPr>
-          <w:rFonts w:ascii="Calibri" w:eastAsia="Calibri" w:hAnsi="Calibri" w:cs="Calibri"/>
-        </w:rPr>
-        <w:t>booleans</w:t>
-      </w:r>
-      <w:proofErr w:type="spellEnd"/>
-      <w:r>
-        <w:rPr>
-          <w:rFonts w:ascii="Calibri" w:eastAsia="Calibri" w:hAnsi="Calibri" w:cs="Calibri"/>
-        </w:rPr>
-        <w:t xml:space="preserve">(True/False): Sometimes in substance designer you will only have a parameter work if another one is turned on or at a specific value. </w:t>
-      </w:r>
-    </w:p>
-    <w:p>
-      <w:pPr>
-        <w:numPr>
-          <w:ilvl w:val="0"/>
-          <w:numId w:val="4"/>
-        </w:numPr>
-        <w:spacing w:after="200" w:line="276" w:lineRule="auto"/>
-        <w:ind w:left="720" w:hanging="360"/>
-        <w:rPr>
-          <w:rFonts w:ascii="Calibri" w:eastAsia="Calibri" w:hAnsi="Calibri" w:cs="Calibri"/>
-        </w:rPr>
-      </w:pPr>
-      <w:r>
-        <w:rPr>
-          <w:rFonts w:ascii="Calibri" w:eastAsia="Calibri" w:hAnsi="Calibri" w:cs="Calibri"/>
-        </w:rPr>
-        <w:t xml:space="preserve">Audio: instead of </w:t>
-      </w:r>
-      <w:proofErr w:type="spellStart"/>
-      <w:r>
-        <w:rPr>
-          <w:rFonts w:ascii="Calibri" w:eastAsia="Calibri" w:hAnsi="Calibri" w:cs="Calibri"/>
-        </w:rPr>
-        <w:t>lerping</w:t>
-      </w:r>
-      <w:proofErr w:type="spellEnd"/>
-      <w:r>
-        <w:rPr>
-          <w:rFonts w:ascii="Calibri" w:eastAsia="Calibri" w:hAnsi="Calibri" w:cs="Calibri"/>
-        </w:rPr>
-        <w:t xml:space="preserve"> based on time it will also be able to lerp based on audio frequency's. </w:t>
-      </w:r>
-    </w:p>
-    <w:p>
-      <w:pPr>
-        <w:numPr>
-          <w:ilvl w:val="0"/>
-          <w:numId w:val="4"/>
-        </w:numPr>
-        <w:spacing w:after="200" w:line="276" w:lineRule="auto"/>
-        <w:ind w:left="720" w:hanging="360"/>
-        <w:rPr>
-          <w:rFonts w:ascii="Calibri" w:eastAsia="Calibri" w:hAnsi="Calibri" w:cs="Calibri"/>
-        </w:rPr>
-      </w:pPr>
-      <w:r>
-        <w:rPr>
-          <w:rFonts w:ascii="Calibri" w:eastAsia="Calibri" w:hAnsi="Calibri" w:cs="Calibri"/>
-        </w:rPr>
-        <w:t xml:space="preserve">XML preview: when you save a XML file it will possibly save a prefab/preview </w:t>
-      </w:r>
-      <w:r>
-        <w:rPr>
-          <w:rFonts w:ascii="Calibri" w:eastAsia="Calibri" w:hAnsi="Calibri" w:cs="Calibri"/>
-        </w:rPr>
-        <w:t>image (</w:t>
-      </w:r>
-      <w:r>
-        <w:rPr>
-          <w:rFonts w:ascii="Calibri" w:eastAsia="Calibri" w:hAnsi="Calibri" w:cs="Calibri"/>
-        </w:rPr>
-        <w:t xml:space="preserve">like material icons in </w:t>
-      </w:r>
-      <w:r>
-        <w:rPr>
-          <w:rFonts w:ascii="Calibri" w:eastAsia="Calibri" w:hAnsi="Calibri" w:cs="Calibri"/>
-        </w:rPr>
-        <w:t>your project</w:t>
-      </w:r>
-      <w:r>
-        <w:rPr>
-          <w:rFonts w:ascii="Calibri" w:eastAsia="Calibri" w:hAnsi="Calibri" w:cs="Calibri"/>
-        </w:rPr>
-        <w:t xml:space="preserve"> view)</w:t>
-      </w:r>
-    </w:p>
-    <w:p>
-      <w:pPr>
-        <w:numPr>
-          <w:ilvl w:val="0"/>
-          <w:numId w:val="4"/>
-        </w:numPr>
-        <w:spacing w:after="200" w:line="276" w:lineRule="auto"/>
-        <w:ind w:left="720" w:hanging="360"/>
-        <w:rPr>
-          <w:rFonts w:ascii="Calibri" w:eastAsia="Calibri" w:hAnsi="Calibri" w:cs="Calibri"/>
-        </w:rPr>
-      </w:pPr>
-      <w:r>
-        <w:rPr>
-          <w:rFonts w:ascii="Calibri" w:eastAsia="Calibri" w:hAnsi="Calibri" w:cs="Calibri"/>
-        </w:rPr>
-        <w:t xml:space="preserve">Mobile tester: small mobile version where you can edit materials on the go </w:t>
-      </w:r>
-      <w:r>
-        <w:rPr>
-          <w:rFonts w:ascii="Calibri" w:eastAsia="Calibri" w:hAnsi="Calibri" w:cs="Calibri"/>
-        </w:rPr>
-        <w:t>and send</w:t>
-      </w:r>
-      <w:r>
-        <w:rPr>
-          <w:rFonts w:ascii="Calibri" w:eastAsia="Calibri" w:hAnsi="Calibri" w:cs="Calibri"/>
-        </w:rPr>
-        <w:t xml:space="preserve"> XML files/prefabs to a server</w:t>
-      </w:r>
-    </w:p>
-    <w:p>
-      <w:pPr>
-        <w:numPr>
-          <w:ilvl w:val="0"/>
-          <w:numId w:val="4"/>
-        </w:numPr>
-        <w:spacing w:after="200" w:line="276" w:lineRule="auto"/>
-        <w:ind w:left="720" w:hanging="360"/>
-        <w:rPr>
-          <w:rFonts w:ascii="Calibri" w:eastAsia="Calibri" w:hAnsi="Calibri" w:cs="Calibri"/>
-        </w:rPr>
-      </w:pPr>
-      <w:r>
-        <w:rPr>
-          <w:rFonts w:ascii="Calibri" w:eastAsia="Calibri" w:hAnsi="Calibri" w:cs="Calibri"/>
-        </w:rPr>
-        <w:t>Save material without creating a prefab: at the moment if all you want to do is change a couple variables without animating them or creating a prefab I would use the default sliders in the inspector view and not use this tool.</w:t>
-      </w:r>
-    </w:p>
-    <w:p>
-      <w:pPr>
-        <w:numPr>
-          <w:ilvl w:val="0"/>
-          <w:numId w:val="4"/>
-        </w:numPr>
-        <w:spacing w:after="200" w:line="276" w:lineRule="auto"/>
-        <w:ind w:left="720" w:hanging="360"/>
-        <w:rPr>
-          <w:rFonts w:ascii="Calibri" w:eastAsia="Calibri" w:hAnsi="Calibri" w:cs="Calibri"/>
-        </w:rPr>
-      </w:pPr>
-      <w:r>
-        <w:rPr>
-          <w:rFonts w:ascii="Calibri" w:eastAsia="Calibri" w:hAnsi="Calibri" w:cs="Calibri"/>
-        </w:rPr>
-        <w:t xml:space="preserve">Create other ways of animating objects other than </w:t>
-      </w:r>
-      <w:proofErr w:type="spellStart"/>
-      <w:proofErr w:type="gramStart"/>
-      <w:r>
-        <w:rPr>
-          <w:rFonts w:ascii="Calibri" w:eastAsia="Calibri" w:hAnsi="Calibri" w:cs="Calibri"/>
-        </w:rPr>
-        <w:t>mathf.pingpong</w:t>
-      </w:r>
-      <w:proofErr w:type="spellEnd"/>
-      <w:proofErr w:type="gramEnd"/>
-      <w:r>
-        <w:rPr>
-          <w:rFonts w:ascii="Calibri" w:eastAsia="Calibri" w:hAnsi="Calibri" w:cs="Calibri"/>
-        </w:rPr>
-        <w:t xml:space="preserve"> such as looping or play once.</w:t>
-      </w:r>
-    </w:p>
-    <w:p>
-      <w:pPr>
-        <w:spacing w:after="200" w:line="276" w:lineRule="auto"/>
-        <w:rPr>
-          <w:rFonts w:ascii="Calibri" w:eastAsia="Calibri" w:hAnsi="Calibri" w:cs="Calibri"/>
-        </w:rPr>
-      </w:pPr>
-      <w:r>
-        <w:rPr>
-          <w:rFonts w:ascii="Calibri" w:eastAsia="Calibri" w:hAnsi="Calibri" w:cs="Calibri"/>
-        </w:rPr>
-        <w:t>Bugs</w:t>
-      </w:r>
-      <w:r>
-        <w:rPr>
-          <w:rFonts w:ascii="Calibri" w:eastAsia="Calibri" w:hAnsi="Calibri" w:cs="Calibri"/>
-        </w:rPr>
-        <w:t>/Possible Bugs</w:t>
-      </w:r>
-      <w:r>
-        <w:rPr>
-          <w:rFonts w:ascii="Calibri" w:eastAsia="Calibri" w:hAnsi="Calibri" w:cs="Calibri"/>
-        </w:rPr>
-        <w:t>:</w:t>
-      </w:r>
-    </w:p>
-    <w:p>
-      <w:pPr>
-        <w:numPr>
-          <w:ilvl w:val="0"/>
-          <w:numId w:val="5"/>
-        </w:numPr>
-        <w:spacing w:after="200" w:line="276" w:lineRule="auto"/>
-        <w:ind w:left="720" w:hanging="360"/>
-        <w:rPr>
-          <w:rFonts w:ascii="Calibri" w:eastAsia="Calibri" w:hAnsi="Calibri" w:cs="Calibri"/>
-        </w:rPr>
-      </w:pPr>
-      <w:r>
-        <w:rPr>
-          <w:rFonts w:ascii="Calibri" w:eastAsia="Calibri" w:hAnsi="Calibri" w:cs="Calibri"/>
-        </w:rPr>
-        <w:t xml:space="preserve">If you use this tool on </w:t>
-      </w:r>
-      <w:r>
-        <w:rPr>
-          <w:rFonts w:ascii="Calibri" w:eastAsia="Calibri" w:hAnsi="Calibri" w:cs="Calibri"/>
-        </w:rPr>
-        <w:t>an</w:t>
-      </w:r>
-      <w:r>
-        <w:rPr>
-          <w:rFonts w:ascii="Calibri" w:eastAsia="Calibri" w:hAnsi="Calibri" w:cs="Calibri"/>
-        </w:rPr>
-        <w:t xml:space="preserve"> animated prefab in the asset folder and overwrite the prefab you are working on unity </w:t>
-      </w:r>
-      <w:r>
-        <w:rPr>
-          <w:rFonts w:ascii="Calibri" w:eastAsia="Calibri" w:hAnsi="Calibri" w:cs="Calibri"/>
-        </w:rPr>
-        <w:t>can</w:t>
-      </w:r>
-      <w:r>
-        <w:rPr>
-          <w:rFonts w:ascii="Calibri" w:eastAsia="Calibri" w:hAnsi="Calibri" w:cs="Calibri"/>
-        </w:rPr>
-        <w:t xml:space="preserve"> crash.</w:t>
-      </w:r>
-    </w:p>
-    <w:p>
-      <w:pPr>
-        <w:numPr>
-          <w:ilvl w:val="0"/>
-          <w:numId w:val="5"/>
-        </w:numPr>
-        <w:spacing w:after="200" w:line="276" w:lineRule="auto"/>
-        <w:ind w:left="720" w:hanging="360"/>
-        <w:rPr>
-          <w:rFonts w:ascii="Calibri" w:eastAsia="Calibri" w:hAnsi="Calibri" w:cs="Calibri"/>
-        </w:rPr>
-      </w:pPr>
-      <w:r>
-        <w:rPr>
-          <w:rFonts w:ascii="Calibri" w:eastAsia="Calibri" w:hAnsi="Calibri" w:cs="Calibri"/>
-        </w:rPr>
-        <w:t xml:space="preserve">If you use this tool on </w:t>
-      </w:r>
-      <w:r>
-        <w:rPr>
-          <w:rFonts w:ascii="Calibri" w:eastAsia="Calibri" w:hAnsi="Calibri" w:cs="Calibri"/>
-        </w:rPr>
-        <w:t>an</w:t>
-      </w:r>
-      <w:r>
-        <w:rPr>
-          <w:rFonts w:ascii="Calibri" w:eastAsia="Calibri" w:hAnsi="Calibri" w:cs="Calibri"/>
-        </w:rPr>
-        <w:t xml:space="preserve"> animated prefab in the asset folder and create a new prefab the animation </w:t>
-      </w:r>
-      <w:r>
-        <w:rPr>
-          <w:rFonts w:ascii="Calibri" w:eastAsia="Calibri" w:hAnsi="Calibri" w:cs="Calibri"/>
-        </w:rPr>
-        <w:t xml:space="preserve">can </w:t>
-      </w:r>
-      <w:r>
-        <w:rPr>
-          <w:rFonts w:ascii="Calibri" w:eastAsia="Calibri" w:hAnsi="Calibri" w:cs="Calibri"/>
-        </w:rPr>
-        <w:t>glitch.</w:t>
-      </w:r>
-    </w:p>
-    <w:p>
-      <w:pPr>
-        <w:numPr>
-          <w:ilvl w:val="0"/>
-          <w:numId w:val="5"/>
-        </w:numPr>
-        <w:spacing w:after="200" w:line="276" w:lineRule="auto"/>
-        <w:ind w:left="720" w:hanging="360"/>
-        <w:rPr>
-          <w:rFonts w:ascii="Calibri" w:eastAsia="Calibri" w:hAnsi="Calibri" w:cs="Calibri"/>
-        </w:rPr>
-      </w:pPr>
-      <w:r>
-        <w:rPr>
-          <w:rFonts w:ascii="Calibri" w:eastAsia="Calibri" w:hAnsi="Calibri" w:cs="Calibri"/>
-        </w:rPr>
-        <w:t xml:space="preserve">My material is Pink after I create Prefabs!? - manually reapply your </w:t>
-      </w:r>
-      <w:proofErr w:type="spellStart"/>
-      <w:r>
-        <w:rPr>
-          <w:rFonts w:ascii="Calibri" w:eastAsia="Calibri" w:hAnsi="Calibri" w:cs="Calibri"/>
-        </w:rPr>
-        <w:t>proceduralMaterial</w:t>
-      </w:r>
-      <w:proofErr w:type="spellEnd"/>
-      <w:r>
-        <w:rPr>
-          <w:rFonts w:ascii="Calibri" w:eastAsia="Calibri" w:hAnsi="Calibri" w:cs="Calibri"/>
-        </w:rPr>
-        <w:t xml:space="preserve"> on</w:t>
-      </w:r>
-      <w:r>
-        <w:rPr>
-          <w:rFonts w:ascii="Calibri" w:eastAsia="Calibri" w:hAnsi="Calibri" w:cs="Calibri"/>
-        </w:rPr>
-        <w:t xml:space="preserve"> your object and everything should work again.  </w:t>
-      </w:r>
-    </w:p>
-    <w:p>
-      <w:pPr>
-        <w:numPr>
-          <w:ilvl w:val="0"/>
-          <w:numId w:val="5"/>
-        </w:numPr>
-        <w:spacing w:after="200" w:line="276" w:lineRule="auto"/>
-        <w:ind w:left="720" w:hanging="360"/>
-        <w:rPr>
-          <w:rFonts w:ascii="Calibri" w:eastAsia="Calibri" w:hAnsi="Calibri" w:cs="Calibri"/>
-        </w:rPr>
-      </w:pPr>
-      <w:r>
-        <w:rPr>
-          <w:rFonts w:ascii="Calibri" w:eastAsia="Calibri" w:hAnsi="Calibri" w:cs="Calibri"/>
-        </w:rPr>
-        <w:t>My material is completely black/white or looks wrong - Reset Material (Right click material in inspector view</w:t>
-      </w:r>
-      <w:r>
-        <w:rPr>
-          <w:rFonts w:ascii="Calibri" w:eastAsia="Calibri" w:hAnsi="Calibri" w:cs="Calibri"/>
-        </w:rPr>
-        <w:t>&gt; reset</w:t>
-      </w:r>
-      <w:r>
-        <w:rPr>
-          <w:rFonts w:ascii="Calibri" w:eastAsia="Calibri" w:hAnsi="Calibri" w:cs="Calibri"/>
-        </w:rPr>
-        <w:t xml:space="preserve"> button). </w:t>
-      </w:r>
-    </w:p>
-    <w:p>
-      <w:pPr>
-        <w:numPr>
-          <w:ilvl w:val="0"/>
-          <w:numId w:val="5"/>
-        </w:numPr>
-        <w:spacing w:after="200" w:line="276" w:lineRule="auto"/>
-        <w:ind w:left="720" w:hanging="360"/>
-        <w:rPr>
-          <w:rFonts w:ascii="Calibri" w:eastAsia="Calibri" w:hAnsi="Calibri" w:cs="Calibri"/>
-        </w:rPr>
-      </w:pPr>
-      <w:r>
-        <w:rPr>
-          <w:rFonts w:ascii="Calibri" w:eastAsia="Calibri" w:hAnsi="Calibri" w:cs="Calibri"/>
-        </w:rPr>
-        <w:lastRenderedPageBreak/>
-        <w:t>The tool is blank! - Select a Procedural material and then select the tool window. If that does not work restart unity</w:t>
-      </w:r>
-      <w:r>
-        <w:rPr>
-          <w:rFonts w:ascii="Calibri" w:eastAsia="Calibri" w:hAnsi="Calibri" w:cs="Calibri"/>
-        </w:rPr>
-        <w:t xml:space="preserve"> or the current scene</w:t>
-      </w:r>
-      <w:r>
-        <w:rPr>
-          <w:rFonts w:ascii="Calibri" w:eastAsia="Calibri" w:hAnsi="Calibri" w:cs="Calibri"/>
-        </w:rPr>
-        <w:t>.</w:t>
-      </w:r>
-    </w:p>
-    <w:p>
-      <w:pPr>
-        <w:numPr>
-          <w:ilvl w:val="0"/>
-          <w:numId w:val="5"/>
-        </w:numPr>
-        <w:spacing w:after="200" w:line="276" w:lineRule="auto"/>
-        <w:ind w:left="720" w:hanging="360"/>
-        <w:rPr>
-          <w:rFonts w:ascii="Calibri" w:eastAsia="Calibri" w:hAnsi="Calibri" w:cs="Calibri"/>
-        </w:rPr>
-      </w:pPr>
-      <w:r>
-        <w:rPr>
-          <w:rFonts w:ascii="Calibri" w:eastAsia="Calibri" w:hAnsi="Calibri" w:cs="Calibri"/>
-        </w:rPr>
-        <w:t>Reading XML files with the sand Material can sometimes have unexpected results.</w:t>
-      </w:r>
-    </w:p>
-    <w:p>
-      <w:pPr>
-        <w:numPr>
-          <w:ilvl w:val="0"/>
-          <w:numId w:val="5"/>
-        </w:numPr>
-        <w:spacing w:after="200" w:line="276" w:lineRule="auto"/>
-        <w:ind w:left="720" w:hanging="360"/>
-        <w:rPr>
-          <w:rFonts w:ascii="Calibri" w:eastAsia="Calibri" w:hAnsi="Calibri" w:cs="Calibri"/>
-        </w:rPr>
-      </w:pPr>
-      <w:r>
-        <w:rPr>
-          <w:rFonts w:ascii="Calibri" w:eastAsia="Calibri" w:hAnsi="Calibri" w:cs="Calibri"/>
-        </w:rPr>
-        <w:t xml:space="preserve">In rare cases the Reset button on the tool will not work - try selecting a second object, then the first and try again. if that </w:t>
-      </w:r>
-      <w:r>
-        <w:rPr>
-          <w:rFonts w:ascii="Calibri" w:eastAsia="Calibri" w:hAnsi="Calibri" w:cs="Calibri"/>
-        </w:rPr>
-        <w:t>doesn’t</w:t>
-      </w:r>
-      <w:r>
-        <w:rPr>
-          <w:rFonts w:ascii="Calibri" w:eastAsia="Calibri" w:hAnsi="Calibri" w:cs="Calibri"/>
-        </w:rPr>
-        <w:t xml:space="preserve"> work restart the tool or exit/enter </w:t>
-      </w:r>
-      <w:proofErr w:type="spellStart"/>
-      <w:r>
-        <w:rPr>
-          <w:rFonts w:ascii="Calibri" w:eastAsia="Calibri" w:hAnsi="Calibri" w:cs="Calibri"/>
-        </w:rPr>
-        <w:t>playmode</w:t>
-      </w:r>
-      <w:proofErr w:type="spellEnd"/>
-      <w:r>
-        <w:rPr>
-          <w:rFonts w:ascii="Calibri" w:eastAsia="Calibri" w:hAnsi="Calibri" w:cs="Calibri"/>
-        </w:rPr>
-        <w:t xml:space="preserve"> again.</w:t>
-      </w:r>
-    </w:p>
-    <w:p>
-      <w:pPr>
-        <w:numPr>
-          <w:ilvl w:val="0"/>
-          <w:numId w:val="5"/>
-        </w:numPr>
-        <w:spacing w:after="200" w:line="276" w:lineRule="auto"/>
-        <w:ind w:left="720" w:hanging="360"/>
-        <w:rPr>
-          <w:rFonts w:ascii="Calibri" w:eastAsia="Calibri" w:hAnsi="Calibri" w:cs="Calibri"/>
-        </w:rPr>
-      </w:pPr>
-      <w:r>
-        <w:rPr>
-          <w:rFonts w:ascii="Calibri" w:eastAsia="Calibri" w:hAnsi="Calibri" w:cs="Calibri"/>
-        </w:rPr>
-        <w:t xml:space="preserve">If your XML file is somehow </w:t>
-      </w:r>
-      <w:r>
-        <w:rPr>
-          <w:rFonts w:ascii="Calibri" w:eastAsia="Calibri" w:hAnsi="Calibri" w:cs="Calibri"/>
-        </w:rPr>
-        <w:t>corrupt (</w:t>
-      </w:r>
-      <w:r>
-        <w:rPr>
-          <w:rFonts w:ascii="Calibri" w:eastAsia="Calibri" w:hAnsi="Calibri" w:cs="Calibri"/>
-        </w:rPr>
-        <w:t xml:space="preserve">0kb file) </w:t>
-      </w:r>
-      <w:r>
-        <w:rPr>
-          <w:rFonts w:ascii="Calibri" w:eastAsia="Calibri" w:hAnsi="Calibri" w:cs="Calibri"/>
-        </w:rPr>
-        <w:t>and you</w:t>
-      </w:r>
-      <w:r>
-        <w:rPr>
-          <w:rFonts w:ascii="Calibri" w:eastAsia="Calibri" w:hAnsi="Calibri" w:cs="Calibri"/>
-        </w:rPr>
-        <w:t xml:space="preserve"> try to read it unity will give you an error saying something like "</w:t>
-      </w:r>
-      <w:proofErr w:type="spellStart"/>
-      <w:r>
-        <w:rPr>
-          <w:rFonts w:ascii="Calibri" w:eastAsia="Calibri" w:hAnsi="Calibri" w:cs="Calibri"/>
-        </w:rPr>
-        <w:t>XmlException</w:t>
-      </w:r>
-      <w:proofErr w:type="spellEnd"/>
-      <w:r>
-        <w:rPr>
-          <w:rFonts w:ascii="Calibri" w:eastAsia="Calibri" w:hAnsi="Calibri" w:cs="Calibri"/>
-        </w:rPr>
-        <w:t xml:space="preserve">: Document element did not appear. Line 1, position 1". If you read </w:t>
-      </w:r>
-      <w:r>
-        <w:rPr>
-          <w:rFonts w:ascii="Calibri" w:eastAsia="Calibri" w:hAnsi="Calibri" w:cs="Calibri"/>
-        </w:rPr>
-        <w:t>a Xml</w:t>
-      </w:r>
-      <w:r>
-        <w:rPr>
-          <w:rFonts w:ascii="Calibri" w:eastAsia="Calibri" w:hAnsi="Calibri" w:cs="Calibri"/>
-        </w:rPr>
-        <w:t xml:space="preserve"> file that is not corrupt after that without restarting the tool your material might look </w:t>
-      </w:r>
-      <w:r>
-        <w:rPr>
-          <w:rFonts w:ascii="Calibri" w:eastAsia="Calibri" w:hAnsi="Calibri" w:cs="Calibri"/>
-        </w:rPr>
-        <w:t>blurry -</w:t>
-      </w:r>
-      <w:r>
-        <w:rPr>
-          <w:rFonts w:ascii="Calibri" w:eastAsia="Calibri" w:hAnsi="Calibri" w:cs="Calibri"/>
-        </w:rPr>
-        <w:t xml:space="preserve"> To fix this, as soon as you read a corrupt xml file restart the tool and read a file that is not corrupt.</w:t>
-      </w:r>
-    </w:p>
-    <w:p>
-      <w:pPr>
-        <w:numPr>
-          <w:ilvl w:val="0"/>
-          <w:numId w:val="5"/>
-        </w:numPr>
-        <w:spacing w:after="200" w:line="276" w:lineRule="auto"/>
-        <w:ind w:left="720" w:hanging="360"/>
-        <w:rPr>
-          <w:rFonts w:ascii="Calibri" w:eastAsia="Calibri" w:hAnsi="Calibri" w:cs="Calibri"/>
-        </w:rPr>
-      </w:pPr>
-      <w:r>
-        <w:rPr>
-          <w:rFonts w:ascii="Calibri" w:eastAsia="Calibri" w:hAnsi="Calibri" w:cs="Calibri"/>
-        </w:rPr>
-        <w:t>Sliders do not work with Output Parameters (parameters that start with</w:t>
-      </w:r>
-      <w:r>
-        <w:rPr>
-          <w:rFonts w:ascii="Calibri" w:eastAsia="Calibri" w:hAnsi="Calibri" w:cs="Calibri"/>
-        </w:rPr>
-        <w:t xml:space="preserve"> a </w:t>
-      </w:r>
-      <w:r>
-        <w:rPr>
-          <w:rFonts w:ascii="Calibri" w:eastAsia="Calibri" w:hAnsi="Calibri" w:cs="Calibri"/>
-        </w:rPr>
-        <w:t>$)</w:t>
-      </w:r>
-      <w:r>
-        <w:rPr>
-          <w:rFonts w:ascii="Calibri" w:eastAsia="Calibri" w:hAnsi="Calibri" w:cs="Calibri"/>
-        </w:rPr>
-        <w:t xml:space="preserve"> you have to type in the number manually with the field on the right of the parameter.</w:t>
-      </w:r>
-    </w:p>
-    <w:p>
-      <w:pPr>
-        <w:numPr>
-          <w:ilvl w:val="0"/>
-          <w:numId w:val="5"/>
-        </w:numPr>
-        <w:spacing w:after="200" w:line="276" w:lineRule="auto"/>
-        <w:ind w:left="720" w:hanging="360"/>
-        <w:rPr>
-          <w:rFonts w:ascii="Calibri" w:eastAsia="Calibri" w:hAnsi="Calibri" w:cs="Calibri"/>
-        </w:rPr>
-      </w:pPr>
-      <w:r>
-        <w:rPr>
-          <w:rFonts w:ascii="Calibri" w:eastAsia="Calibri" w:hAnsi="Calibri" w:cs="Calibri"/>
-        </w:rPr>
-        <w:t xml:space="preserve">When opening </w:t>
-      </w:r>
-      <w:r>
-        <w:rPr>
-          <w:rFonts w:ascii="Calibri" w:eastAsia="Calibri" w:hAnsi="Calibri" w:cs="Calibri"/>
-        </w:rPr>
-        <w:t>the</w:t>
-      </w:r>
-      <w:r>
-        <w:rPr>
-          <w:rFonts w:ascii="Calibri" w:eastAsia="Calibri" w:hAnsi="Calibri" w:cs="Calibri"/>
-        </w:rPr>
-        <w:t xml:space="preserve"> </w:t>
-      </w:r>
-      <w:r>
-        <w:rPr>
-          <w:rFonts w:ascii="Calibri" w:eastAsia="Calibri" w:hAnsi="Calibri" w:cs="Calibri"/>
-        </w:rPr>
-        <w:t>tool,</w:t>
-      </w:r>
-      <w:r>
-        <w:rPr>
-          <w:rFonts w:ascii="Calibri" w:eastAsia="Calibri" w:hAnsi="Calibri" w:cs="Calibri"/>
-        </w:rPr>
-        <w:t xml:space="preserve"> the emission color gets reverted to (0,0,0)</w:t>
-      </w:r>
-    </w:p>
-    <w:p>
-      <w:pPr>
-        <w:numPr>
-          <w:ilvl w:val="0"/>
-          <w:numId w:val="5"/>
-        </w:numPr>
-        <w:spacing w:after="200" w:line="276" w:lineRule="auto"/>
-        <w:ind w:left="720" w:hanging="360"/>
-        <w:rPr>
-          <w:rFonts w:ascii="Calibri" w:eastAsia="Calibri" w:hAnsi="Calibri" w:cs="Calibri"/>
-        </w:rPr>
-      </w:pPr>
-      <w:r>
-        <w:rPr>
-          <w:rFonts w:ascii="Calibri" w:eastAsia="Calibri" w:hAnsi="Calibri" w:cs="Calibri"/>
-        </w:rPr>
-        <w:t xml:space="preserve">Sometimes </w:t>
-      </w:r>
-      <w:r>
-        <w:rPr>
-          <w:rFonts w:ascii="Calibri" w:eastAsia="Calibri" w:hAnsi="Calibri" w:cs="Calibri"/>
-        </w:rPr>
-        <w:t xml:space="preserve">The material does not recognize any parameters after </w:t>
-      </w:r>
-      <w:r>
-        <w:rPr>
-          <w:rFonts w:ascii="Calibri" w:eastAsia="Calibri" w:hAnsi="Calibri" w:cs="Calibri"/>
-        </w:rPr>
-        <w:t>a certain number when trying to reset</w:t>
-      </w:r>
-      <w:r>
-        <w:rPr>
-          <w:rFonts w:ascii="Calibri" w:eastAsia="Calibri" w:hAnsi="Calibri" w:cs="Calibri"/>
-        </w:rPr>
-        <w:t xml:space="preserve">- </w:t>
-      </w:r>
-      <w:r>
-        <w:rPr>
-          <w:rFonts w:ascii="Calibri" w:eastAsia="Calibri" w:hAnsi="Calibri" w:cs="Calibri"/>
-        </w:rPr>
-        <w:t xml:space="preserve"> press the ‘Save Output Parameters’ checkbox </w:t>
-      </w:r>
-      <w:r>
-        <w:rPr>
-          <w:rFonts w:ascii="Calibri" w:eastAsia="Calibri" w:hAnsi="Calibri" w:cs="Calibri"/>
-        </w:rPr>
-        <w:t>and try again</w:t>
-      </w:r>
-    </w:p>
-    <w:p>
-      <w:pPr>
-        <w:numPr>
-          <w:ilvl w:val="0"/>
-          <w:numId w:val="5"/>
-        </w:numPr>
-        <w:spacing w:after="200" w:line="276" w:lineRule="auto"/>
-        <w:ind w:left="720" w:hanging="360"/>
-        <w:rPr>
-          <w:rFonts w:ascii="Calibri" w:eastAsia="Calibri" w:hAnsi="Calibri" w:cs="Calibri"/>
-        </w:rPr>
-      </w:pPr>
-      <w:r>
-        <w:rPr>
-          <w:rFonts w:ascii="Calibri" w:eastAsia="Calibri" w:hAnsi="Calibri" w:cs="Calibri"/>
-        </w:rPr>
-        <w:t xml:space="preserve">Sometimes get bugs when I </w:t>
-      </w:r>
-      <w:r>
-        <w:rPr>
-          <w:rFonts w:ascii="Calibri" w:eastAsia="Calibri" w:hAnsi="Calibri" w:cs="Calibri"/>
-        </w:rPr>
-        <w:t>resize</w:t>
-      </w:r>
-      <w:r>
-        <w:rPr>
-          <w:rFonts w:ascii="Calibri" w:eastAsia="Calibri" w:hAnsi="Calibri" w:cs="Calibri"/>
-        </w:rPr>
-        <w:t xml:space="preserve"> the tool. “SUCCEEDED(</w:t>
-      </w:r>
-      <w:proofErr w:type="spellStart"/>
-      <w:r>
-        <w:rPr>
-          <w:rFonts w:ascii="Calibri" w:eastAsia="Calibri" w:hAnsi="Calibri" w:cs="Calibri"/>
-        </w:rPr>
-        <w:t>hr</w:t>
-      </w:r>
-      <w:proofErr w:type="spellEnd"/>
-      <w:r>
-        <w:rPr>
-          <w:rFonts w:ascii="Calibri" w:eastAsia="Calibri" w:hAnsi="Calibri" w:cs="Calibri"/>
-        </w:rPr>
-        <w:t xml:space="preserve">)” and </w:t>
-      </w:r>
-    </w:p>
-    <w:p>
-      <w:pPr>
-        <w:spacing w:after="200" w:line="276" w:lineRule="auto"/>
-        <w:ind w:firstLine="360"/>
-        <w:rPr>
-          <w:rFonts w:ascii="Calibri" w:eastAsia="Calibri" w:hAnsi="Calibri" w:cs="Calibri"/>
-        </w:rPr>
-      </w:pPr>
-      <w:r>
-        <w:rPr>
-          <w:rFonts w:ascii="Calibri" w:eastAsia="Calibri" w:hAnsi="Calibri" w:cs="Calibri"/>
-        </w:rPr>
-        <w:tab/>
-      </w:r>
-      <w:r>
-        <w:rPr>
-          <w:rFonts w:ascii="Calibri" w:eastAsia="Calibri" w:hAnsi="Calibri" w:cs="Calibri"/>
-        </w:rPr>
-        <w:t>“</w:t>
-      </w:r>
-      <w:proofErr w:type="spellStart"/>
-      <w:proofErr w:type="gramStart"/>
-      <w:r>
-        <w:rPr>
-          <w:rFonts w:ascii="Calibri" w:eastAsia="Calibri" w:hAnsi="Calibri" w:cs="Calibri"/>
-        </w:rPr>
-        <w:t>rc.right</w:t>
-      </w:r>
-      <w:proofErr w:type="spellEnd"/>
-      <w:proofErr w:type="gramEnd"/>
-      <w:r>
-        <w:rPr>
-          <w:rFonts w:ascii="Calibri" w:eastAsia="Calibri" w:hAnsi="Calibri" w:cs="Calibri"/>
-        </w:rPr>
-        <w:t xml:space="preserve"> == </w:t>
-      </w:r>
-      <w:proofErr w:type="spellStart"/>
-      <w:r>
-        <w:rPr>
-          <w:rFonts w:ascii="Calibri" w:eastAsia="Calibri" w:hAnsi="Calibri" w:cs="Calibri"/>
-        </w:rPr>
-        <w:t>m_GfxWindow</w:t>
-      </w:r>
-      <w:proofErr w:type="spellEnd"/>
-      <w:r>
-        <w:rPr>
-          <w:rFonts w:ascii="Calibri" w:eastAsia="Calibri" w:hAnsi="Calibri" w:cs="Calibri"/>
-        </w:rPr>
-        <w:t>-&gt;</w:t>
-      </w:r>
-      <w:proofErr w:type="spellStart"/>
-      <w:r>
-        <w:rPr>
-          <w:rFonts w:ascii="Calibri" w:eastAsia="Calibri" w:hAnsi="Calibri" w:cs="Calibri"/>
-        </w:rPr>
-        <w:t>GetWidth</w:t>
-      </w:r>
-      <w:proofErr w:type="spellEnd"/>
-      <w:r>
-        <w:rPr>
-          <w:rFonts w:ascii="Calibri" w:eastAsia="Calibri" w:hAnsi="Calibri" w:cs="Calibri"/>
-        </w:rPr>
-        <w:t xml:space="preserve">() &amp;&amp; </w:t>
-      </w:r>
-      <w:proofErr w:type="spellStart"/>
-      <w:r>
-        <w:rPr>
-          <w:rFonts w:ascii="Calibri" w:eastAsia="Calibri" w:hAnsi="Calibri" w:cs="Calibri"/>
-        </w:rPr>
-        <w:t>rc.bottom</w:t>
-      </w:r>
-      <w:proofErr w:type="spellEnd"/>
-      <w:r>
-        <w:rPr>
-          <w:rFonts w:ascii="Calibri" w:eastAsia="Calibri" w:hAnsi="Calibri" w:cs="Calibri"/>
-        </w:rPr>
-        <w:t xml:space="preserve"> == </w:t>
-      </w:r>
-      <w:proofErr w:type="spellStart"/>
-      <w:r>
-        <w:rPr>
-          <w:rFonts w:ascii="Calibri" w:eastAsia="Calibri" w:hAnsi="Calibri" w:cs="Calibri"/>
-        </w:rPr>
-        <w:t>m_GfxWindow</w:t>
-      </w:r>
-      <w:proofErr w:type="spellEnd"/>
-      <w:r>
-        <w:rPr>
-          <w:rFonts w:ascii="Calibri" w:eastAsia="Calibri" w:hAnsi="Calibri" w:cs="Calibri"/>
-        </w:rPr>
-        <w:t>-&gt;</w:t>
-      </w:r>
-      <w:proofErr w:type="spellStart"/>
-      <w:r>
-        <w:rPr>
-          <w:rFonts w:ascii="Calibri" w:eastAsia="Calibri" w:hAnsi="Calibri" w:cs="Calibri"/>
-        </w:rPr>
-        <w:t>GetHeight</w:t>
-      </w:r>
-      <w:proofErr w:type="spellEnd"/>
-      <w:r>
-        <w:rPr>
-          <w:rFonts w:ascii="Calibri" w:eastAsia="Calibri" w:hAnsi="Calibri" w:cs="Calibri"/>
-        </w:rPr>
-        <w:t xml:space="preserve">()” </w:t>
+      <w:r>
+        <w:rPr>
+          <w:rFonts w:ascii="Calibri" w:eastAsia="Calibri" w:hAnsi="Calibri" w:cs="Calibri"/>
+        </w:rPr>
+        <w:t>way.</w:t>
       </w:r>
     </w:p>
     <w:p>
@@ -2046,12 +2181,6 @@
           <w:rFonts w:ascii="Calibri" w:eastAsia="Calibri" w:hAnsi="Calibri" w:cs="Calibri"/>
         </w:rPr>
       </w:pPr>
-      <w:r>
-        <w:rPr>
-          <w:rFonts w:ascii="Calibri" w:eastAsia="Calibri" w:hAnsi="Calibri" w:cs="Calibri"/>
-        </w:rPr>
-        <w:t>This error does not affect the tool in any way.</w:t>
-      </w:r>
     </w:p>
     <w:p>
       <w:pPr>
@@ -2161,6 +2290,7 @@
           <w:rFonts w:ascii="Calibri" w:hAnsi="Calibri" w:cs="Calibri"/>
           <w:lang w:val="en"/>
         </w:rPr>
+        <w:lastRenderedPageBreak/>
         <w:t xml:space="preserve">Made new functions called </w:t>
       </w:r>
       <w:proofErr w:type="spellStart"/>
@@ -2265,7 +2395,6 @@
           <w:rFonts w:ascii="Calibri" w:hAnsi="Calibri" w:cs="Calibri"/>
           <w:lang w:val="en"/>
         </w:rPr>
-        <w:lastRenderedPageBreak/>
         <w:t xml:space="preserve">Added colors to the transition and animation buttons. When you create a first or second transition the font color will turn green to indicate you have created a </w:t>
       </w:r>
       <w:proofErr w:type="spellStart"/>
@@ -2807,7 +2936,14 @@
         <w:rPr>
           <w:rFonts w:ascii="Calibri" w:eastAsia="Calibri" w:hAnsi="Calibri" w:cs="Calibri"/>
         </w:rPr>
-        <w:t xml:space="preserve"> lists will now only be used for keeping track of the different types</w:t>
+        <w:t xml:space="preserve"> lists will now only be used for keeping track of the </w:t>
+      </w:r>
+      <w:r>
+        <w:rPr>
+          <w:rFonts w:ascii="Calibri" w:eastAsia="Calibri" w:hAnsi="Calibri" w:cs="Calibri"/>
+        </w:rPr>
+        <w:lastRenderedPageBreak/>
+        <w:t>different types</w:t>
       </w:r>
       <w:r>
         <w:rPr>
@@ -2977,7 +3113,6 @@
           <w:rFonts w:ascii="Calibri" w:hAnsi="Calibri" w:cs="Calibri"/>
           <w:lang w:val="en"/>
         </w:rPr>
-        <w:lastRenderedPageBreak/>
         <w:t xml:space="preserve">When you create a prefab it saves the animation time. </w:t>
       </w:r>
     </w:p>
@@ -3127,10 +3262,141 @@
     </w:p>
     <w:p>
       <w:pPr>
+        <w:numPr>
+          <w:ilvl w:val="0"/>
+          <w:numId w:val="10"/>
+        </w:numPr>
         <w:autoSpaceDE w:val="0"/>
         <w:autoSpaceDN w:val="0"/>
         <w:adjustRightInd w:val="0"/>
         <w:spacing w:after="200" w:line="276" w:lineRule="auto"/>
+        <w:ind w:left="720" w:hanging="360"/>
+        <w:rPr>
+          <w:rFonts w:ascii="Calibri" w:hAnsi="Calibri" w:cs="Calibri"/>
+          <w:lang w:val="en"/>
+        </w:rPr>
+      </w:pPr>
+      <w:r>
+        <w:rPr>
+          <w:rFonts w:ascii="Calibri" w:hAnsi="Calibri" w:cs="Calibri"/>
+          <w:lang w:val="en"/>
+        </w:rPr>
+        <w:t xml:space="preserve">Added support for Unity 5.3. In 5.4 and 5.5 I use </w:t>
+      </w:r>
+      <w:proofErr w:type="spellStart"/>
+      <w:proofErr w:type="gramStart"/>
+      <w:r>
+        <w:rPr>
+          <w:rFonts w:ascii="Calibri" w:hAnsi="Calibri" w:cs="Calibri"/>
+          <w:lang w:val="en"/>
+        </w:rPr>
+        <w:t>RebuildTextures</w:t>
+      </w:r>
+      <w:proofErr w:type="spellEnd"/>
+      <w:r>
+        <w:rPr>
+          <w:rFonts w:ascii="Calibri" w:hAnsi="Calibri" w:cs="Calibri"/>
+          <w:lang w:val="en"/>
+        </w:rPr>
+        <w:t>(</w:t>
+      </w:r>
+      <w:proofErr w:type="gramEnd"/>
+      <w:r>
+        <w:rPr>
+          <w:rFonts w:ascii="Calibri" w:hAnsi="Calibri" w:cs="Calibri"/>
+          <w:lang w:val="en"/>
+        </w:rPr>
+        <w:t xml:space="preserve">) instead of </w:t>
+      </w:r>
+      <w:proofErr w:type="spellStart"/>
+      <w:r>
+        <w:rPr>
+          <w:rFonts w:ascii="Calibri" w:hAnsi="Calibri" w:cs="Calibri"/>
+          <w:lang w:val="en"/>
+        </w:rPr>
+        <w:t>RebuildTextures</w:t>
+      </w:r>
+      <w:r>
+        <w:rPr>
+          <w:rFonts w:ascii="Calibri" w:hAnsi="Calibri" w:cs="Calibri"/>
+          <w:lang w:val="en"/>
+        </w:rPr>
+        <w:t>Immediately</w:t>
+      </w:r>
+      <w:proofErr w:type="spellEnd"/>
+      <w:r>
+        <w:rPr>
+          <w:rFonts w:ascii="Calibri" w:hAnsi="Calibri" w:cs="Calibri"/>
+          <w:lang w:val="en"/>
+        </w:rPr>
+        <w:t xml:space="preserve">() when updating materials because it is faster.  </w:t>
+      </w:r>
+    </w:p>
+    <w:p>
+      <w:pPr>
+        <w:pStyle w:val="ListParagraph"/>
+        <w:autoSpaceDE w:val="0"/>
+        <w:autoSpaceDN w:val="0"/>
+        <w:adjustRightInd w:val="0"/>
+        <w:spacing w:after="200" w:line="276" w:lineRule="auto"/>
+        <w:rPr>
+          <w:rFonts w:ascii="Calibri" w:hAnsi="Calibri" w:cs="Calibri"/>
+          <w:lang w:val="en"/>
+        </w:rPr>
+      </w:pPr>
+      <w:proofErr w:type="spellStart"/>
+      <w:proofErr w:type="gramStart"/>
+      <w:r>
+        <w:rPr>
+          <w:rFonts w:ascii="Calibri" w:hAnsi="Calibri" w:cs="Calibri"/>
+          <w:lang w:val="en"/>
+        </w:rPr>
+        <w:t>RebuildTextures</w:t>
+      </w:r>
+      <w:proofErr w:type="spellEnd"/>
+      <w:r>
+        <w:rPr>
+          <w:rFonts w:ascii="Calibri" w:hAnsi="Calibri" w:cs="Calibri"/>
+          <w:lang w:val="en"/>
+        </w:rPr>
+        <w:t>(</w:t>
+      </w:r>
+      <w:proofErr w:type="gramEnd"/>
+      <w:r>
+        <w:rPr>
+          <w:rFonts w:ascii="Calibri" w:hAnsi="Calibri" w:cs="Calibri"/>
+          <w:lang w:val="en"/>
+        </w:rPr>
+        <w:t>)</w:t>
+      </w:r>
+      <w:r>
+        <w:rPr>
+          <w:rFonts w:ascii="Calibri" w:hAnsi="Calibri" w:cs="Calibri"/>
+          <w:lang w:val="en"/>
+        </w:rPr>
+        <w:t xml:space="preserve"> is not supported in 5.3 when I </w:t>
+      </w:r>
+      <w:r>
+        <w:rPr>
+          <w:rFonts w:ascii="Calibri" w:hAnsi="Calibri" w:cs="Calibri"/>
+          <w:lang w:val="en"/>
+        </w:rPr>
+        <w:t xml:space="preserve">use it in Update() so I made a conditional statement that detects what version of Unity you are using. </w:t>
+      </w:r>
+      <w:r>
+        <w:rPr>
+          <w:rFonts w:ascii="Calibri" w:hAnsi="Calibri" w:cs="Calibri"/>
+          <w:lang w:val="en"/>
+        </w:rPr>
+        <w:t xml:space="preserve"> </w:t>
+      </w:r>
+    </w:p>
+    <w:p>
+      <w:pPr>
+        <w:autoSpaceDE w:val="0"/>
+        <w:autoSpaceDN w:val="0"/>
+        <w:adjustRightInd w:val="0"/>
+        <w:spacing w:after="200" w:line="276" w:lineRule="auto"/>
         <w:ind w:left="360"/>
         <w:rPr>
           <w:rFonts w:ascii="Calibri" w:hAnsi="Calibri" w:cs="Calibri"/>
@@ -3379,6 +3645,7 @@
         <w:rPr>
           <w:rFonts w:ascii="Calibri" w:eastAsia="Calibri" w:hAnsi="Calibri" w:cs="Calibri"/>
         </w:rPr>
+        <w:lastRenderedPageBreak/>
         <w:t>2.1</w:t>
       </w:r>
     </w:p>
@@ -3398,19 +3665,7 @@
         <w:rPr>
           <w:rFonts w:ascii="Calibri" w:eastAsia="Calibri" w:hAnsi="Calibri" w:cs="Calibri"/>
         </w:rPr>
-        <w:t>Remade XML read/</w:t>
-      </w:r>
-      <w:r>
-        <w:rPr>
-          <w:rFonts w:ascii="Calibri" w:eastAsia="Calibri" w:hAnsi="Calibri" w:cs="Calibri"/>
-        </w:rPr>
-        <w:t>write (</w:t>
-      </w:r>
-      <w:r>
-        <w:rPr>
-          <w:rFonts w:ascii="Calibri" w:eastAsia="Calibri" w:hAnsi="Calibri" w:cs="Calibri"/>
-        </w:rPr>
-        <w:t>Now using save box instead of manually typing in file path)</w:t>
+        <w:t>Updated from Unity 5.3 to 5.4</w:t>
       </w:r>
     </w:p>
     <w:p>
@@ -3429,6 +3684,25 @@
         <w:rPr>
           <w:rFonts w:ascii="Calibri" w:eastAsia="Calibri" w:hAnsi="Calibri" w:cs="Calibri"/>
         </w:rPr>
+        <w:t>Remade XML read/write (Now using save box instead of manually typing in file path)</w:t>
+      </w:r>
+    </w:p>
+    <w:p>
+      <w:pPr>
+        <w:numPr>
+          <w:ilvl w:val="0"/>
+          <w:numId w:val="7"/>
+        </w:numPr>
+        <w:spacing w:after="200" w:line="276" w:lineRule="auto"/>
+        <w:ind w:left="720" w:hanging="360"/>
+        <w:rPr>
+          <w:rFonts w:ascii="Calibri" w:eastAsia="Calibri" w:hAnsi="Calibri" w:cs="Calibri"/>
+        </w:rPr>
+      </w:pPr>
+      <w:r>
+        <w:rPr>
+          <w:rFonts w:ascii="Calibri" w:eastAsia="Calibri" w:hAnsi="Calibri" w:cs="Calibri"/>
+        </w:rPr>
         <w:t>Remade transition/reset buttons</w:t>
       </w:r>
     </w:p>
@@ -3591,7 +3865,6 @@
         <w:rPr>
           <w:rFonts w:ascii="Calibri" w:eastAsia="Calibri" w:hAnsi="Calibri" w:cs="Calibri"/>
         </w:rPr>
-        <w:lastRenderedPageBreak/>
         <w:t>Added Position slider</w:t>
       </w:r>
     </w:p>
@@ -3861,6 +4134,174 @@
     </w:lvl>
   </w:abstractNum>
   <w:abstractNum w:abstractNumId="1" w15:restartNumberingAfterBreak="0">
+    <w:nsid w:val="06C26C70"/>
+    <w:multiLevelType w:val="hybridMultilevel"/>
+    <w:tmpl w:val="8ADA4CD4"/>
+    <w:lvl w:ilvl="0" w:tplc="04090001">
+      <w:start w:val="1"/>
+      <w:numFmt w:val="bullet"/>
+      <w:lvlText w:val=""/>
+      <w:lvlJc w:val="left"/>
+      <w:pPr>
+        <w:ind w:left="720" w:hanging="360"/>
+      </w:pPr>
+      <w:rPr>
+        <w:rFonts w:ascii="Symbol" w:hAnsi="Symbol" w:hint="default"/>
+      </w:rPr>
+    </w:lvl>
+    <w:lvl w:ilvl="1" w:tplc="04090003" w:tentative="1">
+      <w:start w:val="1"/>
+      <w:numFmt w:val="bullet"/>
+      <w:lvlText w:val="o"/>
+      <w:lvlJc w:val="left"/>
+      <w:pPr>
+        <w:ind w:left="1440" w:hanging="360"/>
+      </w:pPr>
+      <w:rPr>
+        <w:rFonts w:ascii="Courier New" w:hAnsi="Courier New" w:cs="Courier New" w:hint="default"/>
+      </w:rPr>
+    </w:lvl>
+    <w:lvl w:ilvl="2" w:tplc="04090005" w:tentative="1">
+      <w:start w:val="1"/>
+      <w:numFmt w:val="bullet"/>
+      <w:lvlText w:val=""/>
+      <w:lvlJc w:val="left"/>
+      <w:pPr>
+        <w:ind w:left="2160" w:hanging="360"/>
+      </w:pPr>
+      <w:rPr>
+        <w:rFonts w:ascii="Wingdings" w:hAnsi="Wingdings" w:hint="default"/>
+      </w:rPr>
+    </w:lvl>
+    <w:lvl w:ilvl="3" w:tplc="04090001" w:tentative="1">
+      <w:start w:val="1"/>
+      <w:numFmt w:val="bullet"/>
+      <w:lvlText w:val=""/>
+      <w:lvlJc w:val="left"/>
+      <w:pPr>
+        <w:ind w:left="2880" w:hanging="360"/>
+      </w:pPr>
+      <w:rPr>
+        <w:rFonts w:ascii="Symbol" w:hAnsi="Symbol" w:hint="default"/>
+      </w:rPr>
+    </w:lvl>
+    <w:lvl w:ilvl="4" w:tplc="04090003" w:tentative="1">
+      <w:start w:val="1"/>
+      <w:numFmt w:val="bullet"/>
+      <w:lvlText w:val="o"/>
+      <w:lvlJc w:val="left"/>
+      <w:pPr>
+        <w:ind w:left="3600" w:hanging="360"/>
+      </w:pPr>
+      <w:rPr>
+        <w:rFonts w:ascii="Courier New" w:hAnsi="Courier New" w:cs="Courier New" w:hint="default"/>
+      </w:rPr>
+    </w:lvl>
+    <w:lvl w:ilvl="5" w:tplc="04090005" w:tentative="1">
+      <w:start w:val="1"/>
+      <w:numFmt w:val="bullet"/>
+      <w:lvlText w:val=""/>
+      <w:lvlJc w:val="left"/>
+      <w:pPr>
+        <w:ind w:left="4320" w:hanging="360"/>
+      </w:pPr>
+      <w:rPr>
+        <w:rFonts w:ascii="Wingdings" w:hAnsi="Wingdings" w:hint="default"/>
+      </w:rPr>
+    </w:lvl>
+    <w:lvl w:ilvl="6" w:tplc="04090001" w:tentative="1">
+      <w:start w:val="1"/>
+      <w:numFmt w:val="bullet"/>
+      <w:lvlText w:val=""/>
+      <w:lvlJc w:val="left"/>
+      <w:pPr>
+        <w:ind w:left="5040" w:hanging="360"/>
+      </w:pPr>
+      <w:rPr>
+        <w:rFonts w:ascii="Symbol" w:hAnsi="Symbol" w:hint="default"/>
+      </w:rPr>
+    </w:lvl>
+    <w:lvl w:ilvl="7" w:tplc="04090003" w:tentative="1">
+      <w:start w:val="1"/>
+      <w:numFmt w:val="bullet"/>
+      <w:lvlText w:val="o"/>
+      <w:lvlJc w:val="left"/>
+      <w:pPr>
+        <w:ind w:left="5760" w:hanging="360"/>
+      </w:pPr>
+      <w:rPr>
+        <w:rFonts w:ascii="Courier New" w:hAnsi="Courier New" w:cs="Courier New" w:hint="default"/>
+      </w:rPr>
+    </w:lvl>
+    <w:lvl w:ilvl="8" w:tplc="04090005" w:tentative="1">
+      <w:start w:val="1"/>
+      <w:numFmt w:val="bullet"/>
+      <w:lvlText w:val=""/>
+      <w:lvlJc w:val="left"/>
+      <w:pPr>
+        <w:ind w:left="6480" w:hanging="360"/>
+      </w:pPr>
+      <w:rPr>
+        <w:rFonts w:ascii="Wingdings" w:hAnsi="Wingdings" w:hint="default"/>
+      </w:rPr>
+    </w:lvl>
+  </w:abstractNum>
+  <w:abstractNum w:abstractNumId="2" w15:restartNumberingAfterBreak="0">
+    <w:nsid w:val="16A1657F"/>
+    <w:multiLevelType w:val="multilevel"/>
+    <w:tmpl w:val="319A5C22"/>
+    <w:lvl w:ilvl="0">
+      <w:start w:val="1"/>
+      <w:numFmt w:val="bullet"/>
+      <w:lvlText w:val="•"/>
+      <w:lvlJc w:val="left"/>
+    </w:lvl>
+    <w:lvl w:ilvl="1">
+      <w:start w:val="1"/>
+      <w:numFmt w:val="bullet"/>
+      <w:lvlText w:val=""/>
+      <w:lvlJc w:val="left"/>
+      <w:rPr>
+        <w:rFonts w:ascii="Symbol" w:hAnsi="Symbol" w:hint="default"/>
+      </w:rPr>
+    </w:lvl>
+    <w:lvl w:ilvl="2">
+      <w:numFmt w:val="decimal"/>
+      <w:lvlText w:val=""/>
+      <w:lvlJc w:val="left"/>
+    </w:lvl>
+    <w:lvl w:ilvl="3">
+      <w:numFmt w:val="decimal"/>
+      <w:lvlText w:val=""/>
+      <w:lvlJc w:val="left"/>
+    </w:lvl>
+    <w:lvl w:ilvl="4">
+      <w:numFmt w:val="decimal"/>
+      <w:lvlText w:val=""/>
+      <w:lvlJc w:val="left"/>
+    </w:lvl>
+    <w:lvl w:ilvl="5">
+      <w:numFmt w:val="decimal"/>
+      <w:lvlText w:val=""/>
+      <w:lvlJc w:val="left"/>
+    </w:lvl>
+    <w:lvl w:ilvl="6">
+      <w:numFmt w:val="decimal"/>
+      <w:lvlText w:val=""/>
+      <w:lvlJc w:val="left"/>
+    </w:lvl>
+    <w:lvl w:ilvl="7">
+      <w:numFmt w:val="decimal"/>
+      <w:lvlText w:val=""/>
+      <w:lvlJc w:val="left"/>
+    </w:lvl>
+    <w:lvl w:ilvl="8">
+      <w:numFmt w:val="decimal"/>
+      <w:lvlText w:val=""/>
+      <w:lvlJc w:val="left"/>
+    </w:lvl>
+  </w:abstractNum>
+  <w:abstractNum w:abstractNumId="3" w15:restartNumberingAfterBreak="0">
     <w:nsid w:val="18442E21"/>
     <w:multiLevelType w:val="multilevel"/>
     <w:tmpl w:val="C3B6D9C8"/>
@@ -3911,7 +4352,62 @@
       <w:lvlJc w:val="left"/>
     </w:lvl>
   </w:abstractNum>
-  <w:abstractNum w:abstractNumId="2" w15:restartNumberingAfterBreak="0">
+  <w:abstractNum w:abstractNumId="4" w15:restartNumberingAfterBreak="0">
+    <w:nsid w:val="1A4D200E"/>
+    <w:multiLevelType w:val="multilevel"/>
+    <w:tmpl w:val="EA2423CE"/>
+    <w:lvl w:ilvl="0">
+      <w:start w:val="1"/>
+      <w:numFmt w:val="bullet"/>
+      <w:lvlText w:val="•"/>
+      <w:lvlJc w:val="left"/>
+    </w:lvl>
+    <w:lvl w:ilvl="1">
+      <w:start w:val="1"/>
+      <w:numFmt w:val="bullet"/>
+      <w:lvlText w:val=""/>
+      <w:lvlJc w:val="left"/>
+      <w:rPr>
+        <w:rFonts w:ascii="Symbol" w:hAnsi="Symbol" w:hint="default"/>
+      </w:rPr>
+    </w:lvl>
+    <w:lvl w:ilvl="2">
+      <w:numFmt w:val="decimal"/>
+      <w:lvlText w:val=""/>
+      <w:lvlJc w:val="left"/>
+    </w:lvl>
+    <w:lvl w:ilvl="3">
+      <w:numFmt w:val="decimal"/>
+      <w:lvlText w:val=""/>
+      <w:lvlJc w:val="left"/>
+    </w:lvl>
+    <w:lvl w:ilvl="4">
+      <w:numFmt w:val="decimal"/>
+      <w:lvlText w:val=""/>
+      <w:lvlJc w:val="left"/>
+    </w:lvl>
+    <w:lvl w:ilvl="5">
+      <w:numFmt w:val="decimal"/>
+      <w:lvlText w:val=""/>
+      <w:lvlJc w:val="left"/>
+    </w:lvl>
+    <w:lvl w:ilvl="6">
+      <w:numFmt w:val="decimal"/>
+      <w:lvlText w:val=""/>
+      <w:lvlJc w:val="left"/>
+    </w:lvl>
+    <w:lvl w:ilvl="7">
+      <w:numFmt w:val="decimal"/>
+      <w:lvlText w:val=""/>
+      <w:lvlJc w:val="left"/>
+    </w:lvl>
+    <w:lvl w:ilvl="8">
+      <w:numFmt w:val="decimal"/>
+      <w:lvlText w:val=""/>
+      <w:lvlJc w:val="left"/>
+    </w:lvl>
+  </w:abstractNum>
+  <w:abstractNum w:abstractNumId="5" w15:restartNumberingAfterBreak="0">
     <w:nsid w:val="2B120065"/>
     <w:multiLevelType w:val="multilevel"/>
     <w:tmpl w:val="C2D2722C"/>
@@ -3962,7 +4458,65 @@
       <w:lvlJc w:val="left"/>
     </w:lvl>
   </w:abstractNum>
-  <w:abstractNum w:abstractNumId="3" w15:restartNumberingAfterBreak="0">
+  <w:abstractNum w:abstractNumId="6" w15:restartNumberingAfterBreak="0">
+    <w:nsid w:val="2B811CD8"/>
+    <w:multiLevelType w:val="multilevel"/>
+    <w:tmpl w:val="A600E80E"/>
+    <w:lvl w:ilvl="0">
+      <w:start w:val="1"/>
+      <w:numFmt w:val="bullet"/>
+      <w:lvlText w:val=""/>
+      <w:lvlJc w:val="left"/>
+      <w:rPr>
+        <w:rFonts w:ascii="Symbol" w:hAnsi="Symbol" w:hint="default"/>
+      </w:rPr>
+    </w:lvl>
+    <w:lvl w:ilvl="1">
+      <w:start w:val="1"/>
+      <w:numFmt w:val="bullet"/>
+      <w:lvlText w:val=""/>
+      <w:lvlJc w:val="left"/>
+      <w:rPr>
+        <w:rFonts w:ascii="Symbol" w:hAnsi="Symbol" w:hint="default"/>
+      </w:rPr>
+    </w:lvl>
+    <w:lvl w:ilvl="2">
+      <w:numFmt w:val="decimal"/>
+      <w:lvlText w:val=""/>
+      <w:lvlJc w:val="left"/>
+    </w:lvl>
+    <w:lvl w:ilvl="3">
+      <w:numFmt w:val="decimal"/>
+      <w:lvlText w:val=""/>
+      <w:lvlJc w:val="left"/>
+    </w:lvl>
+    <w:lvl w:ilvl="4">
+      <w:numFmt w:val="decimal"/>
+      <w:lvlText w:val=""/>
+      <w:lvlJc w:val="left"/>
+    </w:lvl>
+    <w:lvl w:ilvl="5">
+      <w:numFmt w:val="decimal"/>
+      <w:lvlText w:val=""/>
+      <w:lvlJc w:val="left"/>
+    </w:lvl>
+    <w:lvl w:ilvl="6">
+      <w:numFmt w:val="decimal"/>
+      <w:lvlText w:val=""/>
+      <w:lvlJc w:val="left"/>
+    </w:lvl>
+    <w:lvl w:ilvl="7">
+      <w:numFmt w:val="decimal"/>
+      <w:lvlText w:val=""/>
+      <w:lvlJc w:val="left"/>
+    </w:lvl>
+    <w:lvl w:ilvl="8">
+      <w:numFmt w:val="decimal"/>
+      <w:lvlText w:val=""/>
+      <w:lvlJc w:val="left"/>
+    </w:lvl>
+  </w:abstractNum>
+  <w:abstractNum w:abstractNumId="7" w15:restartNumberingAfterBreak="0">
     <w:nsid w:val="39D44BD0"/>
     <w:multiLevelType w:val="multilevel"/>
     <w:tmpl w:val="42647CCA"/>
@@ -4013,7 +4567,61 @@
       <w:lvlJc w:val="left"/>
     </w:lvl>
   </w:abstractNum>
-  <w:abstractNum w:abstractNumId="4" w15:restartNumberingAfterBreak="0">
+  <w:abstractNum w:abstractNumId="8" w15:restartNumberingAfterBreak="0">
+    <w:nsid w:val="417449BB"/>
+    <w:multiLevelType w:val="multilevel"/>
+    <w:tmpl w:val="AC28E72C"/>
+    <w:lvl w:ilvl="0">
+      <w:start w:val="1"/>
+      <w:numFmt w:val="bullet"/>
+      <w:lvlText w:val=""/>
+      <w:lvlJc w:val="left"/>
+      <w:rPr>
+        <w:rFonts w:ascii="Symbol" w:hAnsi="Symbol" w:hint="default"/>
+      </w:rPr>
+    </w:lvl>
+    <w:lvl w:ilvl="1">
+      <w:numFmt w:val="decimal"/>
+      <w:lvlText w:val=""/>
+      <w:lvlJc w:val="left"/>
+    </w:lvl>
+    <w:lvl w:ilvl="2">
+      <w:numFmt w:val="decimal"/>
+      <w:lvlText w:val=""/>
+      <w:lvlJc w:val="left"/>
+    </w:lvl>
+    <w:lvl w:ilvl="3">
+      <w:numFmt w:val="decimal"/>
+      <w:lvlText w:val=""/>
+      <w:lvlJc w:val="left"/>
+    </w:lvl>
+    <w:lvl w:ilvl="4">
+      <w:numFmt w:val="decimal"/>
+      <w:lvlText w:val=""/>
+      <w:lvlJc w:val="left"/>
+    </w:lvl>
+    <w:lvl w:ilvl="5">
+      <w:numFmt w:val="decimal"/>
+      <w:lvlText w:val=""/>
+      <w:lvlJc w:val="left"/>
+    </w:lvl>
+    <w:lvl w:ilvl="6">
+      <w:numFmt w:val="decimal"/>
+      <w:lvlText w:val=""/>
+      <w:lvlJc w:val="left"/>
+    </w:lvl>
+    <w:lvl w:ilvl="7">
+      <w:numFmt w:val="decimal"/>
+      <w:lvlText w:val=""/>
+      <w:lvlJc w:val="left"/>
+    </w:lvl>
+    <w:lvl w:ilvl="8">
+      <w:numFmt w:val="decimal"/>
+      <w:lvlText w:val=""/>
+      <w:lvlJc w:val="left"/>
+    </w:lvl>
+  </w:abstractNum>
+  <w:abstractNum w:abstractNumId="9" w15:restartNumberingAfterBreak="0">
     <w:nsid w:val="48343432"/>
     <w:multiLevelType w:val="multilevel"/>
     <w:tmpl w:val="267A5BC0"/>
@@ -4064,7 +4672,7 @@
       <w:lvlJc w:val="left"/>
     </w:lvl>
   </w:abstractNum>
-  <w:abstractNum w:abstractNumId="5" w15:restartNumberingAfterBreak="0">
+  <w:abstractNum w:abstractNumId="10" w15:restartNumberingAfterBreak="0">
     <w:nsid w:val="4C8F3F55"/>
     <w:multiLevelType w:val="multilevel"/>
     <w:tmpl w:val="AAE45B58"/>
@@ -4115,7 +4723,7 @@
       <w:lvlJc w:val="left"/>
     </w:lvl>
   </w:abstractNum>
-  <w:abstractNum w:abstractNumId="6" w15:restartNumberingAfterBreak="0">
+  <w:abstractNum w:abstractNumId="11" w15:restartNumberingAfterBreak="0">
     <w:nsid w:val="5DB77AF8"/>
     <w:multiLevelType w:val="multilevel"/>
     <w:tmpl w:val="9C6C5814"/>
@@ -4166,7 +4774,7 @@
       <w:lvlJc w:val="left"/>
     </w:lvl>
   </w:abstractNum>
-  <w:abstractNum w:abstractNumId="7" w15:restartNumberingAfterBreak="0">
+  <w:abstractNum w:abstractNumId="12" w15:restartNumberingAfterBreak="0">
     <w:nsid w:val="66C27B11"/>
     <w:multiLevelType w:val="multilevel"/>
     <w:tmpl w:val="33B86570"/>
@@ -4217,7 +4825,7 @@
       <w:lvlJc w:val="left"/>
     </w:lvl>
   </w:abstractNum>
-  <w:abstractNum w:abstractNumId="8" w15:restartNumberingAfterBreak="0">
+  <w:abstractNum w:abstractNumId="13" w15:restartNumberingAfterBreak="0">
     <w:nsid w:val="67207F7D"/>
     <w:multiLevelType w:val="multilevel"/>
     <w:tmpl w:val="87C27D20"/>
@@ -4268,7 +4876,7 @@
       <w:lvlJc w:val="left"/>
     </w:lvl>
   </w:abstractNum>
-  <w:abstractNum w:abstractNumId="9" w15:restartNumberingAfterBreak="0">
+  <w:abstractNum w:abstractNumId="14" w15:restartNumberingAfterBreak="0">
     <w:nsid w:val="6FBA13B8"/>
     <w:multiLevelType w:val="multilevel"/>
     <w:tmpl w:val="3FC82F18"/>
@@ -4320,31 +4928,31 @@
     </w:lvl>
   </w:abstractNum>
   <w:num w:numId="1">
-    <w:abstractNumId w:val="8"/>
+    <w:abstractNumId w:val="13"/>
   </w:num>
   <w:num w:numId="2">
+    <w:abstractNumId w:val="10"/>
+  </w:num>
+  <w:num w:numId="3">
     <w:abstractNumId w:val="5"/>
   </w:num>
-  <w:num w:numId="3">
-    <w:abstractNumId w:val="2"/>
-  </w:num>
   <w:num w:numId="4">
-    <w:abstractNumId w:val="4"/>
+    <w:abstractNumId w:val="9"/>
   </w:num>
   <w:num w:numId="5">
-    <w:abstractNumId w:val="6"/>
+    <w:abstractNumId w:val="11"/>
   </w:num>
   <w:num w:numId="6">
+    <w:abstractNumId w:val="7"/>
+  </w:num>
+  <w:num w:numId="7">
     <w:abstractNumId w:val="3"/>
   </w:num>
-  <w:num w:numId="7">
-    <w:abstractNumId w:val="1"/>
-  </w:num>
   <w:num w:numId="8">
-    <w:abstractNumId w:val="9"/>
+    <w:abstractNumId w:val="14"/>
   </w:num>
   <w:num w:numId="9">
-    <w:abstractNumId w:val="7"/>
+    <w:abstractNumId w:val="12"/>
   </w:num>
   <w:num w:numId="10">
     <w:abstractNumId w:val="0"/>
@@ -4359,6 +4967,21 @@
         </w:rPr>
       </w:lvl>
     </w:lvlOverride>
+  </w:num>
+  <w:num w:numId="11">
+    <w:abstractNumId w:val="2"/>
+  </w:num>
+  <w:num w:numId="12">
+    <w:abstractNumId w:val="4"/>
+  </w:num>
+  <w:num w:numId="13">
+    <w:abstractNumId w:val="8"/>
+  </w:num>
+  <w:num w:numId="14">
+    <w:abstractNumId w:val="6"/>
+  </w:num>
+  <w:num w:numId="15">
+    <w:abstractNumId w:val="1"/>
   </w:num>
 </w:numbering>
 </file>
@@ -4784,6 +5407,17 @@
     <w:semiHidden/>
     <w:unhideWhenUsed/>
   </w:style>
+  <w:style w:type="paragraph" w:styleId="ListParagraph">
+    <w:name w:val="List Paragraph"/>
+    <w:basedOn w:val="Normal"/>
+    <w:uiPriority w:val="34"/>
+    <w:qFormat/>
+    <w:rsid w:val="001C44EA"/>
+    <w:pPr>
+      <w:ind w:left="720"/>
+      <w:contextualSpacing/>
+    </w:pPr>
+  </w:style>
 </w:styles>
 </file>
 

</xml_diff>